<commit_message>
Se agrega reporte foro
</commit_message>
<xml_diff>
--- a/DOCUMENTOS INICIO PRACTICA/SLA_DE_CUMPLIMIENTO_ETICO_Y_PROFESIONAL_DE_PRACTICA_PROYECTO_DTT.docx
+++ b/DOCUMENTOS INICIO PRACTICA/SLA_DE_CUMPLIMIENTO_ETICO_Y_PROFESIONAL_DE_PRACTICA_PROYECTO_DTT.docx
@@ -1,10 +1,10 @@
 
 <file path=word/document.xml><?xml version="1.0" encoding="utf-8"?>
-<w:document xmlns:ve="http://schemas.openxmlformats.org/markup-compatibility/2006" xmlns:o="urn:schemas-microsoft-com:office:office" xmlns:r="http://schemas.openxmlformats.org/officeDocument/2006/relationships" xmlns:m="http://schemas.openxmlformats.org/officeDocument/2006/math" xmlns:v="urn:schemas-microsoft-com:vml" xmlns:wp="http://schemas.openxmlformats.org/drawingml/2006/wordprocessingDrawing" xmlns:w10="urn:schemas-microsoft-com:office:word" xmlns:w="http://schemas.openxmlformats.org/wordprocessingml/2006/main" xmlns:wne="http://schemas.microsoft.com/office/word/2006/wordml" xmlns:a="http://schemas.openxmlformats.org/drawingml/2006/main" xmlns:pic="http://schemas.openxmlformats.org/drawingml/2006/picture" xml:space="preserve">
+<w:document xmlns:wpc="http://schemas.microsoft.com/office/word/2010/wordprocessingCanvas" xmlns:cx="http://schemas.microsoft.com/office/drawing/2014/chartex" xmlns:cx1="http://schemas.microsoft.com/office/drawing/2015/9/8/chartex" xmlns:cx2="http://schemas.microsoft.com/office/drawing/2015/10/21/chartex" xmlns:cx3="http://schemas.microsoft.com/office/drawing/2016/5/9/chartex" xmlns:cx4="http://schemas.microsoft.com/office/drawing/2016/5/10/chartex" xmlns:cx5="http://schemas.microsoft.com/office/drawing/2016/5/11/chartex" xmlns:cx6="http://schemas.microsoft.com/office/drawing/2016/5/12/chartex" xmlns:cx7="http://schemas.microsoft.com/office/drawing/2016/5/13/chartex" xmlns:cx8="http://schemas.microsoft.com/office/drawing/2016/5/14/chartex" xmlns:mc="http://schemas.openxmlformats.org/markup-compatibility/2006" xmlns:aink="http://schemas.microsoft.com/office/drawing/2016/ink" xmlns:am3d="http://schemas.microsoft.com/office/drawing/2017/model3d" xmlns:o="urn:schemas-microsoft-com:office:office" xmlns:oel="http://schemas.microsoft.com/office/2019/extlst" xmlns:r="http://schemas.openxmlformats.org/officeDocument/2006/relationships" xmlns:m="http://schemas.openxmlformats.org/officeDocument/2006/math" xmlns:v="urn:schemas-microsoft-com:vml" xmlns:wp14="http://schemas.microsoft.com/office/word/2010/wordprocessingDrawing" xmlns:wp="http://schemas.openxmlformats.org/drawingml/2006/wordprocessingDrawing" xmlns:w10="urn:schemas-microsoft-com:office:word" xmlns:w="http://schemas.openxmlformats.org/wordprocessingml/2006/main" xmlns:w14="http://schemas.microsoft.com/office/word/2010/wordml" xmlns:w15="http://schemas.microsoft.com/office/word/2012/wordml" xmlns:w16cex="http://schemas.microsoft.com/office/word/2018/wordml/cex" xmlns:w16cid="http://schemas.microsoft.com/office/word/2016/wordml/cid" xmlns:w16="http://schemas.microsoft.com/office/word/2018/wordml" xmlns:w16sdtdh="http://schemas.microsoft.com/office/word/2020/wordml/sdtdatahash" xmlns:w16se="http://schemas.microsoft.com/office/word/2015/wordml/symex" xmlns:wpg="http://schemas.microsoft.com/office/word/2010/wordprocessingGroup" xmlns:wpi="http://schemas.microsoft.com/office/word/2010/wordprocessingInk" xmlns:wne="http://schemas.microsoft.com/office/word/2006/wordml" xmlns:wps="http://schemas.microsoft.com/office/word/2010/wordprocessingShape" mc:Ignorable="w14 w15 w16se w16cid w16 w16cex w16sdtdh wp14">
   <w:body>
     <w:p>
       <w:pPr>
-        <w:pStyle w:val="BodyText"/>
+        <w:pStyle w:val="Textoindependiente"/>
         <w:rPr>
           <w:rFonts w:ascii="Times New Roman"/>
           <w:sz w:val="18"/>
@@ -13,7 +13,7 @@
     </w:p>
     <w:p>
       <w:pPr>
-        <w:pStyle w:val="BodyText"/>
+        <w:pStyle w:val="Textoindependiente"/>
         <w:rPr>
           <w:rFonts w:ascii="Times New Roman"/>
           <w:sz w:val="18"/>
@@ -22,7 +22,7 @@
     </w:p>
     <w:p>
       <w:pPr>
-        <w:pStyle w:val="BodyText"/>
+        <w:pStyle w:val="Textoindependiente"/>
         <w:rPr>
           <w:rFonts w:ascii="Times New Roman"/>
           <w:sz w:val="18"/>
@@ -32,8 +32,7 @@
     <w:p>
       <w:pPr>
         <w:spacing w:before="149"/>
-        <w:ind w:left="1280" w:right="0" w:firstLine="0"/>
-        <w:jc w:val="left"/>
+        <w:ind w:left="1280"/>
         <w:rPr>
           <w:rFonts w:ascii="Arial"/>
           <w:b/>
@@ -41,9 +40,11 @@
         </w:rPr>
       </w:pPr>
       <w:r>
-        <w:rPr/>
+        <w:rPr>
+          <w:noProof/>
+        </w:rPr>
         <w:drawing>
-          <wp:anchor distT="0" distB="0" distL="0" distR="0" allowOverlap="1" layoutInCell="1" locked="0" behindDoc="0" simplePos="0" relativeHeight="15729664">
+          <wp:anchor distT="0" distB="0" distL="0" distR="0" simplePos="0" relativeHeight="15729664" behindDoc="0" locked="0" layoutInCell="1" allowOverlap="1" wp14:anchorId="7F224301" wp14:editId="607175FF">
             <wp:simplePos x="0" y="0"/>
             <wp:positionH relativeFrom="page">
               <wp:posOffset>437515</wp:posOffset>
@@ -56,17 +57,17 @@
             <wp:wrapNone/>
             <wp:docPr id="1" name="image1.jpeg"/>
             <wp:cNvGraphicFramePr>
-              <a:graphicFrameLocks noChangeAspect="1"/>
+              <a:graphicFrameLocks xmlns:a="http://schemas.openxmlformats.org/drawingml/2006/main" noChangeAspect="1"/>
             </wp:cNvGraphicFramePr>
-            <a:graphic>
+            <a:graphic xmlns:a="http://schemas.openxmlformats.org/drawingml/2006/main">
               <a:graphicData uri="http://schemas.openxmlformats.org/drawingml/2006/picture">
-                <pic:pic>
+                <pic:pic xmlns:pic="http://schemas.openxmlformats.org/drawingml/2006/picture">
                   <pic:nvPicPr>
                     <pic:cNvPr id="2" name="image1.jpeg"/>
                     <pic:cNvPicPr/>
                   </pic:nvPicPr>
                   <pic:blipFill>
-                    <a:blip r:embed="rId5" cstate="print"/>
+                    <a:blip r:embed="rId4" cstate="print"/>
                     <a:stretch>
                       <a:fillRect/>
                     </a:stretch>
@@ -87,11 +88,9 @@
         </w:drawing>
       </w:r>
       <w:r>
-        <w:rPr/>
-        <w:pict>
-          <v:line style="position:absolute;mso-position-horizontal-relative:page;mso-position-vertical-relative:paragraph;z-index:15730688" from="92.949997pt,.463928pt" to="482.349997pt,.463928pt" stroked="true" strokeweight=".48pt" strokecolor="#000000">
-            <v:stroke dashstyle="solid"/>
-            <w10:wrap type="none"/>
+        <w:pict w14:anchorId="7BC8A28E">
+          <v:line id="_x0000_s1028" style="position:absolute;left:0;text-align:left;z-index:15730688;mso-position-horizontal-relative:page;mso-position-vertical-relative:text" from="92.95pt,.45pt" to="482.35pt,.45pt" strokeweight=".48pt">
+            <w10:wrap anchorx="page"/>
           </v:line>
         </w:pict>
       </w:r>
@@ -110,7 +109,7 @@
           <w:spacing w:val="-1"/>
           <w:sz w:val="16"/>
         </w:rPr>
-        <w:t> </w:t>
+        <w:t xml:space="preserve"> </w:t>
       </w:r>
       <w:r>
         <w:rPr>
@@ -127,7 +126,7 @@
           <w:spacing w:val="-1"/>
           <w:sz w:val="16"/>
         </w:rPr>
-        <w:t> </w:t>
+        <w:t xml:space="preserve"> </w:t>
       </w:r>
       <w:r>
         <w:rPr>
@@ -144,7 +143,7 @@
           <w:spacing w:val="-2"/>
           <w:sz w:val="16"/>
         </w:rPr>
-        <w:t> </w:t>
+        <w:t xml:space="preserve"> </w:t>
       </w:r>
       <w:r>
         <w:rPr>
@@ -161,7 +160,7 @@
           <w:spacing w:val="-3"/>
           <w:sz w:val="16"/>
         </w:rPr>
-        <w:t> </w:t>
+        <w:t xml:space="preserve"> </w:t>
       </w:r>
       <w:r>
         <w:rPr>
@@ -178,7 +177,7 @@
           <w:spacing w:val="-3"/>
           <w:sz w:val="16"/>
         </w:rPr>
-        <w:t> </w:t>
+        <w:t xml:space="preserve"> </w:t>
       </w:r>
       <w:r>
         <w:rPr>
@@ -195,7 +194,7 @@
           <w:spacing w:val="-2"/>
           <w:sz w:val="16"/>
         </w:rPr>
-        <w:t> </w:t>
+        <w:t xml:space="preserve"> </w:t>
       </w:r>
       <w:r>
         <w:rPr>
@@ -212,7 +211,7 @@
           <w:spacing w:val="-1"/>
           <w:sz w:val="16"/>
         </w:rPr>
-        <w:t> </w:t>
+        <w:t xml:space="preserve"> </w:t>
       </w:r>
       <w:r>
         <w:rPr>
@@ -229,7 +228,7 @@
           <w:spacing w:val="-3"/>
           <w:sz w:val="16"/>
         </w:rPr>
-        <w:t> </w:t>
+        <w:t xml:space="preserve"> </w:t>
       </w:r>
       <w:r>
         <w:rPr>
@@ -243,38 +242,31 @@
     <w:p>
       <w:pPr>
         <w:spacing w:before="160"/>
-        <w:ind w:left="108" w:right="0" w:firstLine="0"/>
-        <w:jc w:val="left"/>
+        <w:ind w:left="108"/>
         <w:rPr>
           <w:rFonts w:ascii="Tahoma"/>
-          <w:sz w:val="22"/>
         </w:rPr>
       </w:pPr>
       <w:r>
-        <w:rPr/>
         <w:br w:type="column"/>
       </w:r>
       <w:r>
         <w:rPr>
           <w:rFonts w:ascii="Tahoma"/>
-          <w:sz w:val="22"/>
         </w:rPr>
         <w:t>1/1</w:t>
       </w:r>
     </w:p>
     <w:p>
       <w:pPr>
-        <w:spacing w:after="0"/>
-        <w:jc w:val="left"/>
         <w:rPr>
           <w:rFonts w:ascii="Tahoma"/>
-          <w:sz w:val="22"/>
         </w:rPr>
         <w:sectPr>
           <w:type w:val="continuous"/>
           <w:pgSz w:w="12240" w:h="15840"/>
-          <w:pgMar w:top="560" w:bottom="280" w:left="580" w:right="860"/>
-          <w:cols w:num="2" w:equalWidth="0">
+          <w:pgMar w:top="560" w:right="860" w:bottom="280" w:left="580" w:header="720" w:footer="720" w:gutter="0"/>
+          <w:cols w:num="2" w:space="720" w:equalWidth="0">
             <w:col w:w="7509" w:space="1152"/>
             <w:col w:w="2139"/>
           </w:cols>
@@ -283,7 +275,7 @@
     </w:p>
     <w:p>
       <w:pPr>
-        <w:pStyle w:val="BodyText"/>
+        <w:pStyle w:val="Textoindependiente"/>
         <w:spacing w:before="5"/>
         <w:rPr>
           <w:rFonts w:ascii="Tahoma"/>
@@ -293,14 +285,16 @@
     </w:p>
     <w:p>
       <w:pPr>
-        <w:pStyle w:val="BodyText"/>
+        <w:pStyle w:val="Textoindependiente"/>
         <w:ind w:left="1280"/>
         <w:jc w:val="both"/>
       </w:pPr>
       <w:r>
-        <w:rPr/>
+        <w:rPr>
+          <w:noProof/>
+        </w:rPr>
         <w:drawing>
-          <wp:anchor distT="0" distB="0" distL="0" distR="0" allowOverlap="1" layoutInCell="1" locked="0" behindDoc="0" simplePos="0" relativeHeight="15730176">
+          <wp:anchor distT="0" distB="0" distL="0" distR="0" simplePos="0" relativeHeight="15730176" behindDoc="0" locked="0" layoutInCell="1" allowOverlap="1" wp14:anchorId="5B112981" wp14:editId="3C7226E2">
             <wp:simplePos x="0" y="0"/>
             <wp:positionH relativeFrom="page">
               <wp:posOffset>6256654</wp:posOffset>
@@ -313,17 +307,17 @@
             <wp:wrapNone/>
             <wp:docPr id="3" name="image2.png"/>
             <wp:cNvGraphicFramePr>
-              <a:graphicFrameLocks noChangeAspect="1"/>
+              <a:graphicFrameLocks xmlns:a="http://schemas.openxmlformats.org/drawingml/2006/main" noChangeAspect="1"/>
             </wp:cNvGraphicFramePr>
-            <a:graphic>
+            <a:graphic xmlns:a="http://schemas.openxmlformats.org/drawingml/2006/main">
               <a:graphicData uri="http://schemas.openxmlformats.org/drawingml/2006/picture">
-                <pic:pic>
+                <pic:pic xmlns:pic="http://schemas.openxmlformats.org/drawingml/2006/picture">
                   <pic:nvPicPr>
                     <pic:cNvPr id="4" name="image2.png"/>
                     <pic:cNvPicPr/>
                   </pic:nvPicPr>
                   <pic:blipFill>
-                    <a:blip r:embed="rId6" cstate="print"/>
+                    <a:blip r:embed="rId5" cstate="print"/>
                     <a:stretch>
                       <a:fillRect/>
                     </a:stretch>
@@ -344,456 +338,419 @@
         </w:drawing>
       </w:r>
       <w:r>
-        <w:rPr/>
         <w:t>En</w:t>
       </w:r>
       <w:r>
         <w:rPr>
           <w:spacing w:val="5"/>
         </w:rPr>
-        <w:t> </w:t>
-      </w:r>
-      <w:r>
-        <w:rPr/>
+        <w:t xml:space="preserve"> </w:t>
+      </w:r>
+      <w:r>
         <w:t>cumplimento</w:t>
       </w:r>
       <w:r>
         <w:rPr>
           <w:spacing w:val="11"/>
         </w:rPr>
-        <w:t> </w:t>
-      </w:r>
-      <w:r>
-        <w:rPr/>
+        <w:t xml:space="preserve"> </w:t>
+      </w:r>
+      <w:r>
         <w:t>del</w:t>
       </w:r>
       <w:r>
         <w:rPr>
           <w:spacing w:val="13"/>
         </w:rPr>
-        <w:t> </w:t>
-      </w:r>
-      <w:r>
-        <w:rPr/>
+        <w:t xml:space="preserve"> </w:t>
+      </w:r>
+      <w:r>
         <w:t>Reglamento</w:t>
       </w:r>
       <w:r>
         <w:rPr>
           <w:spacing w:val="14"/>
         </w:rPr>
-        <w:t> </w:t>
-      </w:r>
-      <w:r>
-        <w:rPr/>
+        <w:t xml:space="preserve"> </w:t>
+      </w:r>
+      <w:r>
         <w:t>General</w:t>
       </w:r>
       <w:r>
         <w:rPr>
           <w:spacing w:val="15"/>
         </w:rPr>
-        <w:t> </w:t>
-      </w:r>
-      <w:r>
-        <w:rPr/>
+        <w:t xml:space="preserve"> </w:t>
+      </w:r>
+      <w:r>
         <w:t>de</w:t>
       </w:r>
       <w:r>
         <w:rPr>
           <w:spacing w:val="15"/>
         </w:rPr>
-        <w:t> </w:t>
-      </w:r>
-      <w:r>
-        <w:rPr/>
+        <w:t xml:space="preserve"> </w:t>
+      </w:r>
+      <w:r>
         <w:t>Evaluación</w:t>
       </w:r>
       <w:r>
         <w:rPr>
           <w:spacing w:val="10"/>
         </w:rPr>
-        <w:t> </w:t>
-      </w:r>
-      <w:r>
-        <w:rPr/>
+        <w:t xml:space="preserve"> </w:t>
+      </w:r>
+      <w:r>
         <w:t>y</w:t>
       </w:r>
       <w:r>
         <w:rPr>
           <w:spacing w:val="11"/>
         </w:rPr>
-        <w:t> </w:t>
-      </w:r>
-      <w:r>
-        <w:rPr/>
+        <w:t xml:space="preserve"> </w:t>
+      </w:r>
+      <w:r>
         <w:t>promoción</w:t>
       </w:r>
       <w:r>
         <w:rPr>
           <w:spacing w:val="7"/>
         </w:rPr>
-        <w:t> </w:t>
-      </w:r>
-      <w:r>
-        <w:rPr/>
+        <w:t xml:space="preserve"> </w:t>
+      </w:r>
+      <w:r>
         <w:t>del</w:t>
       </w:r>
       <w:r>
         <w:rPr>
           <w:spacing w:val="10"/>
         </w:rPr>
-        <w:t> </w:t>
-      </w:r>
-      <w:r>
-        <w:rPr/>
+        <w:t xml:space="preserve"> </w:t>
+      </w:r>
+      <w:r>
         <w:t>Estudiante</w:t>
       </w:r>
       <w:r>
         <w:rPr>
           <w:spacing w:val="10"/>
         </w:rPr>
-        <w:t> </w:t>
-      </w:r>
-      <w:r>
-        <w:rPr/>
+        <w:t xml:space="preserve"> </w:t>
+      </w:r>
+      <w:r>
         <w:t>de</w:t>
       </w:r>
       <w:r>
         <w:rPr>
           <w:spacing w:val="13"/>
         </w:rPr>
-        <w:t> </w:t>
-      </w:r>
-      <w:r>
-        <w:rPr/>
+        <w:t xml:space="preserve"> </w:t>
+      </w:r>
+      <w:r>
         <w:t>la</w:t>
       </w:r>
       <w:r>
         <w:rPr>
           <w:spacing w:val="8"/>
         </w:rPr>
-        <w:t> </w:t>
-      </w:r>
-      <w:r>
-        <w:rPr/>
+        <w:t xml:space="preserve"> </w:t>
+      </w:r>
+      <w:r>
         <w:t>Universidad</w:t>
       </w:r>
       <w:r>
         <w:rPr>
           <w:spacing w:val="12"/>
         </w:rPr>
-        <w:t> </w:t>
-      </w:r>
-      <w:r>
-        <w:rPr/>
+        <w:t xml:space="preserve"> </w:t>
+      </w:r>
+      <w:r>
         <w:t>de</w:t>
       </w:r>
       <w:r>
         <w:rPr>
           <w:spacing w:val="5"/>
         </w:rPr>
-        <w:t> </w:t>
-      </w:r>
-      <w:r>
-        <w:rPr/>
+        <w:t xml:space="preserve"> </w:t>
+      </w:r>
+      <w:r>
         <w:t>San</w:t>
       </w:r>
     </w:p>
     <w:p>
       <w:pPr>
-        <w:pStyle w:val="BodyText"/>
-        <w:spacing w:line="256" w:lineRule="auto" w:before="13"/>
+        <w:pStyle w:val="Textoindependiente"/>
+        <w:spacing w:before="13" w:line="256" w:lineRule="auto"/>
         <w:ind w:left="500" w:right="124"/>
         <w:jc w:val="both"/>
       </w:pPr>
       <w:r>
-        <w:rPr/>
         <w:t>Carlos</w:t>
       </w:r>
       <w:r>
         <w:rPr>
           <w:spacing w:val="21"/>
         </w:rPr>
-        <w:t> </w:t>
-      </w:r>
-      <w:r>
-        <w:rPr/>
+        <w:t xml:space="preserve"> </w:t>
+      </w:r>
+      <w:r>
         <w:t>Capítulo</w:t>
       </w:r>
       <w:r>
         <w:rPr>
           <w:spacing w:val="-18"/>
         </w:rPr>
-        <w:t> </w:t>
-      </w:r>
-      <w:r>
-        <w:rPr/>
+        <w:t xml:space="preserve"> </w:t>
+      </w:r>
+      <w:r>
         <w:t>I,</w:t>
       </w:r>
       <w:r>
         <w:rPr>
           <w:spacing w:val="-10"/>
         </w:rPr>
-        <w:t> </w:t>
-      </w:r>
-      <w:r>
-        <w:rPr/>
+        <w:t xml:space="preserve"> </w:t>
+      </w:r>
+      <w:proofErr w:type="spellStart"/>
+      <w:r>
         <w:t>Articulo</w:t>
       </w:r>
+      <w:proofErr w:type="spellEnd"/>
       <w:r>
         <w:rPr>
           <w:spacing w:val="-20"/>
         </w:rPr>
-        <w:t> </w:t>
-      </w:r>
-      <w:r>
-        <w:rPr/>
+        <w:t xml:space="preserve"> </w:t>
+      </w:r>
+      <w:r>
         <w:t>1</w:t>
       </w:r>
       <w:r>
         <w:rPr>
           <w:spacing w:val="-17"/>
         </w:rPr>
-        <w:t> </w:t>
-      </w:r>
-      <w:r>
-        <w:rPr/>
+        <w:t xml:space="preserve"> </w:t>
+      </w:r>
+      <w:r>
         <w:t>inciso</w:t>
       </w:r>
       <w:r>
         <w:rPr>
           <w:spacing w:val="-11"/>
         </w:rPr>
-        <w:t> </w:t>
-      </w:r>
-      <w:r>
-        <w:rPr/>
+        <w:t xml:space="preserve"> </w:t>
+      </w:r>
+      <w:r>
         <w:t>a,</w:t>
       </w:r>
       <w:r>
         <w:rPr>
           <w:spacing w:val="-17"/>
         </w:rPr>
-        <w:t> </w:t>
-      </w:r>
-      <w:r>
-        <w:rPr/>
+        <w:t xml:space="preserve"> </w:t>
+      </w:r>
+      <w:r>
         <w:t>b,</w:t>
       </w:r>
       <w:r>
         <w:rPr>
           <w:spacing w:val="-12"/>
         </w:rPr>
-        <w:t> </w:t>
-      </w:r>
-      <w:r>
-        <w:rPr/>
+        <w:t xml:space="preserve"> </w:t>
+      </w:r>
+      <w:r>
         <w:t>c</w:t>
       </w:r>
       <w:r>
         <w:rPr>
           <w:spacing w:val="-13"/>
         </w:rPr>
-        <w:t> </w:t>
-      </w:r>
-      <w:r>
-        <w:rPr/>
+        <w:t xml:space="preserve"> </w:t>
+      </w:r>
+      <w:r>
         <w:t>y</w:t>
       </w:r>
       <w:r>
         <w:rPr>
           <w:spacing w:val="-19"/>
         </w:rPr>
-        <w:t> </w:t>
-      </w:r>
-      <w:r>
-        <w:rPr/>
+        <w:t xml:space="preserve"> </w:t>
+      </w:r>
+      <w:r>
         <w:t>d.</w:t>
       </w:r>
       <w:r>
         <w:rPr>
           <w:spacing w:val="-6"/>
         </w:rPr>
-        <w:t> </w:t>
-      </w:r>
-      <w:r>
-        <w:rPr/>
+        <w:t xml:space="preserve"> </w:t>
+      </w:r>
+      <w:r>
         <w:t>Capitulo</w:t>
       </w:r>
       <w:r>
         <w:rPr>
           <w:spacing w:val="-20"/>
         </w:rPr>
-        <w:t> </w:t>
-      </w:r>
-      <w:r>
-        <w:rPr/>
+        <w:t xml:space="preserve"> </w:t>
+      </w:r>
+      <w:r>
         <w:t>IV,</w:t>
       </w:r>
       <w:r>
         <w:rPr>
           <w:spacing w:val="-12"/>
         </w:rPr>
-        <w:t> </w:t>
-      </w:r>
-      <w:r>
-        <w:rPr/>
+        <w:t xml:space="preserve"> </w:t>
+      </w:r>
+      <w:r>
         <w:t>Articulo</w:t>
       </w:r>
       <w:r>
         <w:rPr>
           <w:spacing w:val="-17"/>
         </w:rPr>
-        <w:t> </w:t>
-      </w:r>
-      <w:r>
-        <w:rPr/>
+        <w:t xml:space="preserve"> </w:t>
+      </w:r>
+      <w:r>
         <w:t>6</w:t>
       </w:r>
       <w:r>
         <w:rPr>
           <w:spacing w:val="-16"/>
         </w:rPr>
-        <w:t> </w:t>
-      </w:r>
-      <w:r>
-        <w:rPr/>
+        <w:t xml:space="preserve"> </w:t>
+      </w:r>
+      <w:proofErr w:type="spellStart"/>
+      <w:r>
         <w:t>incisoc</w:t>
       </w:r>
+      <w:proofErr w:type="spellEnd"/>
       <w:r>
         <w:rPr>
           <w:spacing w:val="-14"/>
         </w:rPr>
-        <w:t> </w:t>
-      </w:r>
-      <w:r>
-        <w:rPr/>
+        <w:t xml:space="preserve"> </w:t>
+      </w:r>
+      <w:r>
         <w:t>y</w:t>
       </w:r>
       <w:r>
         <w:rPr>
           <w:spacing w:val="-10"/>
         </w:rPr>
-        <w:t> </w:t>
-      </w:r>
-      <w:r>
-        <w:rPr/>
+        <w:t xml:space="preserve"> </w:t>
+      </w:r>
+      <w:r>
         <w:t>e;</w:t>
       </w:r>
       <w:r>
         <w:rPr>
           <w:spacing w:val="-16"/>
         </w:rPr>
-        <w:t> </w:t>
-      </w:r>
-      <w:r>
-        <w:rPr/>
+        <w:t xml:space="preserve"> </w:t>
+      </w:r>
+      <w:proofErr w:type="spellStart"/>
+      <w:r>
         <w:t>asicomo</w:t>
       </w:r>
+      <w:proofErr w:type="spellEnd"/>
       <w:r>
         <w:rPr>
           <w:spacing w:val="-12"/>
         </w:rPr>
-        <w:t> </w:t>
-      </w:r>
-      <w:r>
-        <w:rPr/>
+        <w:t xml:space="preserve"> </w:t>
+      </w:r>
+      <w:r>
         <w:t>el</w:t>
       </w:r>
       <w:r>
         <w:rPr>
           <w:spacing w:val="-8"/>
         </w:rPr>
-        <w:t> </w:t>
-      </w:r>
-      <w:r>
-        <w:rPr/>
+        <w:t xml:space="preserve"> </w:t>
+      </w:r>
+      <w:r>
         <w:t>normativo</w:t>
       </w:r>
       <w:r>
         <w:rPr>
           <w:spacing w:val="-17"/>
         </w:rPr>
-        <w:t> </w:t>
-      </w:r>
-      <w:r>
-        <w:rPr/>
+        <w:t xml:space="preserve"> </w:t>
+      </w:r>
+      <w:r>
         <w:t>de</w:t>
       </w:r>
       <w:r>
         <w:rPr>
           <w:spacing w:val="-17"/>
         </w:rPr>
-        <w:t> </w:t>
-      </w:r>
-      <w:r>
-        <w:rPr/>
+        <w:t xml:space="preserve"> </w:t>
+      </w:r>
+      <w:proofErr w:type="spellStart"/>
+      <w:r>
         <w:t>prácticadocente</w:t>
       </w:r>
+      <w:proofErr w:type="spellEnd"/>
       <w:r>
         <w:rPr>
           <w:spacing w:val="19"/>
         </w:rPr>
-        <w:t> </w:t>
-      </w:r>
-      <w:r>
-        <w:rPr/>
+        <w:t xml:space="preserve"> </w:t>
+      </w:r>
+      <w:r>
         <w:t>de</w:t>
       </w:r>
       <w:r>
         <w:rPr>
           <w:spacing w:val="-15"/>
         </w:rPr>
-        <w:t> </w:t>
-      </w:r>
-      <w:r>
-        <w:rPr/>
+        <w:t xml:space="preserve"> </w:t>
+      </w:r>
+      <w:r>
         <w:t>la</w:t>
       </w:r>
       <w:r>
         <w:rPr>
           <w:spacing w:val="-17"/>
         </w:rPr>
-        <w:t> </w:t>
-      </w:r>
-      <w:r>
-        <w:rPr/>
+        <w:t xml:space="preserve"> </w:t>
+      </w:r>
+      <w:r>
         <w:t>escuela</w:t>
       </w:r>
       <w:r>
         <w:rPr>
           <w:spacing w:val="-17"/>
         </w:rPr>
-        <w:t> </w:t>
-      </w:r>
-      <w:r>
-        <w:rPr/>
+        <w:t xml:space="preserve"> </w:t>
+      </w:r>
+      <w:r>
         <w:t>de</w:t>
       </w:r>
       <w:r>
         <w:rPr>
           <w:spacing w:val="-16"/>
         </w:rPr>
-        <w:t> </w:t>
-      </w:r>
-      <w:r>
-        <w:rPr/>
+        <w:t xml:space="preserve"> </w:t>
+      </w:r>
+      <w:r>
         <w:t>Ciencias</w:t>
       </w:r>
       <w:r>
         <w:rPr>
           <w:spacing w:val="1"/>
         </w:rPr>
-        <w:t> </w:t>
-      </w:r>
-      <w:r>
-        <w:rPr/>
+        <w:t xml:space="preserve"> </w:t>
+      </w:r>
+      <w:r>
         <w:t>y Sistemas, se presenta el siguiente instrumento denominado Acuerdo de Cumplimiento Ético y Profesional de la Práctica Docente utilizado</w:t>
       </w:r>
       <w:r>
         <w:rPr>
           <w:spacing w:val="1"/>
         </w:rPr>
-        <w:t> </w:t>
+        <w:t xml:space="preserve"> </w:t>
       </w:r>
       <w:r>
         <w:rPr>
@@ -806,7 +763,7 @@
           <w:spacing w:val="1"/>
           <w:w w:val="105"/>
         </w:rPr>
-        <w:t> </w:t>
+        <w:t xml:space="preserve"> </w:t>
       </w:r>
       <w:r>
         <w:rPr>
@@ -817,14 +774,14 @@
     </w:p>
     <w:p>
       <w:pPr>
-        <w:pStyle w:val="BodyText"/>
+        <w:pStyle w:val="Textoindependiente"/>
         <w:spacing w:before="7"/>
       </w:pPr>
     </w:p>
     <w:tbl>
       <w:tblPr>
+        <w:tblStyle w:val="TableNormal"/>
         <w:tblW w:w="0" w:type="auto"/>
-        <w:jc w:val="left"/>
         <w:tblInd w:w="522" w:type="dxa"/>
         <w:tblBorders>
           <w:top w:val="single" w:sz="4" w:space="0" w:color="000000"/>
@@ -835,13 +792,7 @@
           <w:insideV w:val="single" w:sz="4" w:space="0" w:color="000000"/>
         </w:tblBorders>
         <w:tblLayout w:type="fixed"/>
-        <w:tblCellMar>
-          <w:top w:w="0" w:type="dxa"/>
-          <w:left w:w="0" w:type="dxa"/>
-          <w:bottom w:w="0" w:type="dxa"/>
-          <w:right w:w="0" w:type="dxa"/>
-        </w:tblCellMar>
-        <w:tblLook w:val="01E0"/>
+        <w:tblLook w:val="01E0" w:firstRow="1" w:lastRow="1" w:firstColumn="1" w:lastColumn="1" w:noHBand="0" w:noVBand="0"/>
       </w:tblPr>
       <w:tblGrid>
         <w:gridCol w:w="2919"/>
@@ -851,7 +802,7 @@
       </w:tblGrid>
       <w:tr>
         <w:trPr>
-          <w:trHeight w:val="263" w:hRule="atLeast"/>
+          <w:trHeight w:val="263"/>
         </w:trPr>
         <w:tc>
           <w:tcPr>
@@ -884,7 +835,7 @@
                 <w:w w:val="105"/>
                 <w:sz w:val="16"/>
               </w:rPr>
-              <w:t> </w:t>
+              <w:t xml:space="preserve"> </w:t>
             </w:r>
             <w:r>
               <w:rPr>
@@ -903,7 +854,7 @@
                 <w:w w:val="105"/>
                 <w:sz w:val="16"/>
               </w:rPr>
-              <w:t> </w:t>
+              <w:t xml:space="preserve"> </w:t>
             </w:r>
             <w:r>
               <w:rPr>
@@ -940,7 +891,7 @@
       </w:tr>
       <w:tr>
         <w:trPr>
-          <w:trHeight w:val="609" w:hRule="atLeast"/>
+          <w:trHeight w:val="609"/>
         </w:trPr>
         <w:tc>
           <w:tcPr>
@@ -957,6 +908,7 @@
                 <w:sz w:val="16"/>
               </w:rPr>
             </w:pPr>
+            <w:proofErr w:type="gramStart"/>
             <w:r>
               <w:rPr>
                 <w:rFonts w:ascii="Arial"/>
@@ -964,7 +916,17 @@
                 <w:w w:val="105"/>
                 <w:sz w:val="16"/>
               </w:rPr>
-              <w:t>Carnet,</w:t>
+              <w:t>Carnet</w:t>
+            </w:r>
+            <w:proofErr w:type="gramEnd"/>
+            <w:r>
+              <w:rPr>
+                <w:rFonts w:ascii="Arial"/>
+                <w:b/>
+                <w:w w:val="105"/>
+                <w:sz w:val="16"/>
+              </w:rPr>
+              <w:t>,</w:t>
             </w:r>
             <w:r>
               <w:rPr>
@@ -974,7 +936,7 @@
                 <w:w w:val="105"/>
                 <w:sz w:val="16"/>
               </w:rPr>
-              <w:t> </w:t>
+              <w:t xml:space="preserve"> </w:t>
             </w:r>
             <w:r>
               <w:rPr>
@@ -993,7 +955,7 @@
                 <w:w w:val="105"/>
                 <w:sz w:val="16"/>
               </w:rPr>
-              <w:t> </w:t>
+              <w:t xml:space="preserve"> </w:t>
             </w:r>
             <w:r>
               <w:rPr>
@@ -1012,7 +974,7 @@
                 <w:w w:val="105"/>
                 <w:sz w:val="16"/>
               </w:rPr>
-              <w:t> </w:t>
+              <w:t xml:space="preserve"> </w:t>
             </w:r>
             <w:r>
               <w:rPr>
@@ -1031,7 +993,7 @@
                 <w:w w:val="105"/>
                 <w:sz w:val="16"/>
               </w:rPr>
-              <w:t> </w:t>
+              <w:t xml:space="preserve"> </w:t>
             </w:r>
             <w:r>
               <w:rPr>
@@ -1050,7 +1012,7 @@
                 <w:w w:val="105"/>
                 <w:sz w:val="16"/>
               </w:rPr>
-              <w:t> </w:t>
+              <w:t xml:space="preserve"> </w:t>
             </w:r>
             <w:r>
               <w:rPr>
@@ -1065,7 +1027,7 @@
           <w:p>
             <w:pPr>
               <w:pStyle w:val="TableParagraph"/>
-              <w:spacing w:line="178" w:lineRule="exact" w:before="42"/>
+              <w:spacing w:before="42" w:line="178" w:lineRule="exact"/>
               <w:ind w:left="4"/>
               <w:rPr>
                 <w:rFonts w:ascii="Arial" w:hAnsi="Arial"/>
@@ -1109,20 +1071,22 @@
                 <w:spacing w:val="-4"/>
                 <w:sz w:val="16"/>
               </w:rPr>
-              <w:t> </w:t>
-            </w:r>
+              <w:t xml:space="preserve"> </w:t>
+            </w:r>
+            <w:proofErr w:type="spellStart"/>
             <w:r>
               <w:rPr>
                 <w:sz w:val="16"/>
               </w:rPr>
               <w:t>Josseline</w:t>
             </w:r>
+            <w:proofErr w:type="spellEnd"/>
             <w:r>
               <w:rPr>
                 <w:spacing w:val="-6"/>
                 <w:sz w:val="16"/>
               </w:rPr>
-              <w:t> </w:t>
+              <w:t xml:space="preserve"> </w:t>
             </w:r>
             <w:r>
               <w:rPr>
@@ -1135,7 +1099,7 @@
                 <w:spacing w:val="-3"/>
                 <w:sz w:val="16"/>
               </w:rPr>
-              <w:t> </w:t>
+              <w:t xml:space="preserve"> </w:t>
             </w:r>
             <w:r>
               <w:rPr>
@@ -1148,7 +1112,7 @@
                 <w:spacing w:val="-3"/>
                 <w:sz w:val="16"/>
               </w:rPr>
-              <w:t> </w:t>
+              <w:t xml:space="preserve"> </w:t>
             </w:r>
             <w:r>
               <w:rPr>
@@ -1161,7 +1125,7 @@
       </w:tr>
       <w:tr>
         <w:trPr>
-          <w:trHeight w:val="263" w:hRule="atLeast"/>
+          <w:trHeight w:val="263"/>
         </w:trPr>
         <w:tc>
           <w:tcPr>
@@ -1264,7 +1228,7 @@
       </w:tr>
       <w:tr>
         <w:trPr>
-          <w:trHeight w:val="265" w:hRule="atLeast"/>
+          <w:trHeight w:val="265"/>
         </w:trPr>
         <w:tc>
           <w:tcPr>
@@ -1298,7 +1262,7 @@
                 <w:w w:val="105"/>
                 <w:sz w:val="16"/>
               </w:rPr>
-              <w:t> </w:t>
+              <w:t xml:space="preserve"> </w:t>
             </w:r>
             <w:r>
               <w:rPr>
@@ -1336,7 +1300,7 @@
                 <w:spacing w:val="-2"/>
                 <w:sz w:val="16"/>
               </w:rPr>
-              <w:t> </w:t>
+              <w:t xml:space="preserve"> </w:t>
             </w:r>
             <w:r>
               <w:rPr>
@@ -1349,7 +1313,7 @@
                 <w:spacing w:val="-5"/>
                 <w:sz w:val="16"/>
               </w:rPr>
-              <w:t> </w:t>
+              <w:t xml:space="preserve"> </w:t>
             </w:r>
             <w:r>
               <w:rPr>
@@ -1362,7 +1326,7 @@
                 <w:spacing w:val="1"/>
                 <w:sz w:val="16"/>
               </w:rPr>
-              <w:t> </w:t>
+              <w:t xml:space="preserve"> </w:t>
             </w:r>
             <w:r>
               <w:rPr>
@@ -1375,7 +1339,7 @@
                 <w:spacing w:val="-4"/>
                 <w:sz w:val="16"/>
               </w:rPr>
-              <w:t> </w:t>
+              <w:t xml:space="preserve"> </w:t>
             </w:r>
             <w:r>
               <w:rPr>
@@ -1388,7 +1352,7 @@
       </w:tr>
       <w:tr>
         <w:trPr>
-          <w:trHeight w:val="263" w:hRule="atLeast"/>
+          <w:trHeight w:val="263"/>
         </w:trPr>
         <w:tc>
           <w:tcPr>
@@ -1421,7 +1385,7 @@
                 <w:w w:val="105"/>
                 <w:sz w:val="16"/>
               </w:rPr>
-              <w:t> </w:t>
+              <w:t xml:space="preserve"> </w:t>
             </w:r>
             <w:r>
               <w:rPr>
@@ -1448,18 +1412,26 @@
                 <w:sz w:val="16"/>
               </w:rPr>
             </w:pPr>
-            <w:r>
-              <w:rPr>
-                <w:sz w:val="16"/>
-              </w:rPr>
-              <w:t>Mgtr.</w:t>
+            <w:proofErr w:type="spellStart"/>
+            <w:r>
+              <w:rPr>
+                <w:sz w:val="16"/>
+              </w:rPr>
+              <w:t>Mgtr</w:t>
+            </w:r>
+            <w:proofErr w:type="spellEnd"/>
+            <w:r>
+              <w:rPr>
+                <w:sz w:val="16"/>
+              </w:rPr>
+              <w:t>.</w:t>
             </w:r>
             <w:r>
               <w:rPr>
                 <w:spacing w:val="-3"/>
                 <w:sz w:val="16"/>
               </w:rPr>
-              <w:t> </w:t>
+              <w:t xml:space="preserve"> </w:t>
             </w:r>
             <w:r>
               <w:rPr>
@@ -1472,7 +1444,7 @@
                 <w:spacing w:val="-4"/>
                 <w:sz w:val="16"/>
               </w:rPr>
-              <w:t> </w:t>
+              <w:t xml:space="preserve"> </w:t>
             </w:r>
             <w:r>
               <w:rPr>
@@ -1485,7 +1457,7 @@
                 <w:spacing w:val="-4"/>
                 <w:sz w:val="16"/>
               </w:rPr>
-              <w:t> </w:t>
+              <w:t xml:space="preserve"> </w:t>
             </w:r>
             <w:r>
               <w:rPr>
@@ -1498,7 +1470,7 @@
                 <w:spacing w:val="-3"/>
                 <w:sz w:val="16"/>
               </w:rPr>
-              <w:t> </w:t>
+              <w:t xml:space="preserve"> </w:t>
             </w:r>
             <w:r>
               <w:rPr>
@@ -1511,7 +1483,7 @@
       </w:tr>
       <w:tr>
         <w:trPr>
-          <w:trHeight w:val="261" w:hRule="atLeast"/>
+          <w:trHeight w:val="261"/>
         </w:trPr>
         <w:tc>
           <w:tcPr>
@@ -1543,7 +1515,7 @@
                 <w:spacing w:val="-1"/>
                 <w:sz w:val="16"/>
               </w:rPr>
-              <w:t> </w:t>
+              <w:t xml:space="preserve"> </w:t>
             </w:r>
             <w:r>
               <w:rPr>
@@ -1563,24 +1535,32 @@
           <w:p>
             <w:pPr>
               <w:pStyle w:val="TableParagraph"/>
-              <w:spacing w:line="183" w:lineRule="exact" w:before="0"/>
+              <w:spacing w:before="0" w:line="183" w:lineRule="exact"/>
               <w:ind w:left="50"/>
               <w:rPr>
                 <w:sz w:val="16"/>
               </w:rPr>
             </w:pPr>
-            <w:r>
-              <w:rPr>
-                <w:sz w:val="16"/>
-              </w:rPr>
-              <w:t>Mgtr.</w:t>
+            <w:proofErr w:type="spellStart"/>
+            <w:r>
+              <w:rPr>
+                <w:sz w:val="16"/>
+              </w:rPr>
+              <w:t>Mgtr</w:t>
+            </w:r>
+            <w:proofErr w:type="spellEnd"/>
+            <w:r>
+              <w:rPr>
+                <w:sz w:val="16"/>
+              </w:rPr>
+              <w:t>.</w:t>
             </w:r>
             <w:r>
               <w:rPr>
                 <w:spacing w:val="-2"/>
                 <w:sz w:val="16"/>
               </w:rPr>
-              <w:t> </w:t>
+              <w:t xml:space="preserve"> </w:t>
             </w:r>
             <w:r>
               <w:rPr>
@@ -1593,7 +1573,7 @@
                 <w:spacing w:val="-2"/>
                 <w:sz w:val="16"/>
               </w:rPr>
-              <w:t> </w:t>
+              <w:t xml:space="preserve"> </w:t>
             </w:r>
             <w:r>
               <w:rPr>
@@ -1606,7 +1586,7 @@
                 <w:spacing w:val="-2"/>
                 <w:sz w:val="16"/>
               </w:rPr>
-              <w:t> </w:t>
+              <w:t xml:space="preserve"> </w:t>
             </w:r>
             <w:r>
               <w:rPr>
@@ -1619,7 +1599,7 @@
                 <w:spacing w:val="-2"/>
                 <w:sz w:val="16"/>
               </w:rPr>
-              <w:t> </w:t>
+              <w:t xml:space="preserve"> </w:t>
             </w:r>
             <w:r>
               <w:rPr>
@@ -1632,7 +1612,7 @@
                 <w:spacing w:val="-3"/>
                 <w:sz w:val="16"/>
               </w:rPr>
-              <w:t> </w:t>
+              <w:t xml:space="preserve"> </w:t>
             </w:r>
             <w:r>
               <w:rPr>
@@ -1645,7 +1625,7 @@
       </w:tr>
       <w:tr>
         <w:trPr>
-          <w:trHeight w:val="264" w:hRule="atLeast"/>
+          <w:trHeight w:val="264"/>
         </w:trPr>
         <w:tc>
           <w:tcPr>
@@ -1697,20 +1677,22 @@
                 <w:spacing w:val="-1"/>
                 <w:sz w:val="16"/>
               </w:rPr>
-              <w:t> </w:t>
-            </w:r>
+              <w:t xml:space="preserve"> </w:t>
+            </w:r>
+            <w:proofErr w:type="spellStart"/>
             <w:r>
               <w:rPr>
                 <w:sz w:val="16"/>
               </w:rPr>
               <w:t>Miguél</w:t>
             </w:r>
+            <w:proofErr w:type="spellEnd"/>
             <w:r>
               <w:rPr>
                 <w:spacing w:val="-1"/>
                 <w:sz w:val="16"/>
               </w:rPr>
-              <w:t> </w:t>
+              <w:t xml:space="preserve"> </w:t>
             </w:r>
             <w:r>
               <w:rPr>
@@ -1723,7 +1705,7 @@
                 <w:spacing w:val="-4"/>
                 <w:sz w:val="16"/>
               </w:rPr>
-              <w:t> </w:t>
+              <w:t xml:space="preserve"> </w:t>
             </w:r>
             <w:r>
               <w:rPr>
@@ -1736,7 +1718,7 @@
       </w:tr>
       <w:tr>
         <w:trPr>
-          <w:trHeight w:val="534" w:hRule="atLeast"/>
+          <w:trHeight w:val="534"/>
         </w:trPr>
         <w:tc>
           <w:tcPr>
@@ -1745,7 +1727,7 @@
           <w:p>
             <w:pPr>
               <w:pStyle w:val="TableParagraph"/>
-              <w:spacing w:line="264" w:lineRule="exact" w:before="0"/>
+              <w:spacing w:before="0" w:line="264" w:lineRule="exact"/>
               <w:ind w:left="112" w:right="527"/>
               <w:rPr>
                 <w:rFonts w:ascii="Arial"/>
@@ -1770,7 +1752,7 @@
                 <w:w w:val="105"/>
                 <w:sz w:val="16"/>
               </w:rPr>
-              <w:t> </w:t>
+              <w:t xml:space="preserve"> </w:t>
             </w:r>
             <w:r>
               <w:rPr>
@@ -1789,7 +1771,7 @@
                 <w:w w:val="105"/>
                 <w:sz w:val="16"/>
               </w:rPr>
-              <w:t> </w:t>
+              <w:t xml:space="preserve"> </w:t>
             </w:r>
             <w:r>
               <w:rPr>
@@ -1808,7 +1790,7 @@
                 <w:w w:val="105"/>
                 <w:sz w:val="16"/>
               </w:rPr>
-              <w:t> </w:t>
+              <w:t xml:space="preserve"> </w:t>
             </w:r>
             <w:r>
               <w:rPr>
@@ -1827,7 +1809,7 @@
                 <w:w w:val="105"/>
                 <w:sz w:val="16"/>
               </w:rPr>
-              <w:t> </w:t>
+              <w:t xml:space="preserve"> </w:t>
             </w:r>
             <w:r>
               <w:rPr>
@@ -1846,7 +1828,7 @@
                 <w:w w:val="105"/>
                 <w:sz w:val="16"/>
               </w:rPr>
-              <w:t> </w:t>
+              <w:t xml:space="preserve"> </w:t>
             </w:r>
             <w:r>
               <w:rPr>
@@ -1865,7 +1847,7 @@
                 <w:w w:val="105"/>
                 <w:sz w:val="16"/>
               </w:rPr>
-              <w:t> </w:t>
+              <w:t xml:space="preserve"> </w:t>
             </w:r>
             <w:r>
               <w:rPr>
@@ -1897,7 +1879,7 @@
       </w:tr>
       <w:tr>
         <w:trPr>
-          <w:trHeight w:val="496" w:hRule="atLeast"/>
+          <w:trHeight w:val="496"/>
         </w:trPr>
         <w:tc>
           <w:tcPr>
@@ -1944,7 +1926,7 @@
     </w:tbl>
     <w:p>
       <w:pPr>
-        <w:pStyle w:val="BodyText"/>
+        <w:pStyle w:val="Textoindependiente"/>
         <w:spacing w:before="11"/>
         <w:rPr>
           <w:sz w:val="15"/>
@@ -1953,7 +1935,7 @@
     </w:p>
     <w:p>
       <w:pPr>
-        <w:pStyle w:val="BodyText"/>
+        <w:pStyle w:val="Textoindependiente"/>
         <w:ind w:left="500"/>
         <w:jc w:val="both"/>
       </w:pPr>
@@ -1968,7 +1950,7 @@
           <w:spacing w:val="-11"/>
           <w:w w:val="105"/>
         </w:rPr>
-        <w:t> </w:t>
+        <w:t xml:space="preserve"> </w:t>
       </w:r>
       <w:r>
         <w:rPr>
@@ -1979,8 +1961,8 @@
     </w:p>
     <w:tbl>
       <w:tblPr>
+        <w:tblStyle w:val="TableNormal"/>
         <w:tblW w:w="0" w:type="auto"/>
-        <w:jc w:val="left"/>
         <w:tblInd w:w="522" w:type="dxa"/>
         <w:tblBorders>
           <w:top w:val="thickThinMediumGap" w:sz="3" w:space="0" w:color="000000"/>
@@ -1991,13 +1973,7 @@
           <w:insideV w:val="thickThinMediumGap" w:sz="3" w:space="0" w:color="000000"/>
         </w:tblBorders>
         <w:tblLayout w:type="fixed"/>
-        <w:tblCellMar>
-          <w:top w:w="0" w:type="dxa"/>
-          <w:left w:w="0" w:type="dxa"/>
-          <w:bottom w:w="0" w:type="dxa"/>
-          <w:right w:w="0" w:type="dxa"/>
-        </w:tblCellMar>
-        <w:tblLook w:val="01E0"/>
+        <w:tblLook w:val="01E0" w:firstRow="1" w:lastRow="1" w:firstColumn="1" w:lastColumn="1" w:noHBand="0" w:noVBand="0"/>
       </w:tblPr>
       <w:tblGrid>
         <w:gridCol w:w="444"/>
@@ -2009,7 +1985,7 @@
       </w:tblGrid>
       <w:tr>
         <w:trPr>
-          <w:trHeight w:val="257" w:hRule="atLeast"/>
+          <w:trHeight w:val="257"/>
         </w:trPr>
         <w:tc>
           <w:tcPr>
@@ -2147,7 +2123,7 @@
                 <w:w w:val="105"/>
                 <w:sz w:val="16"/>
               </w:rPr>
-              <w:t> </w:t>
+              <w:t xml:space="preserve"> </w:t>
             </w:r>
             <w:r>
               <w:rPr>
@@ -2162,7 +2138,7 @@
                 <w:w w:val="105"/>
                 <w:sz w:val="16"/>
               </w:rPr>
-              <w:t> </w:t>
+              <w:t xml:space="preserve"> </w:t>
             </w:r>
             <w:r>
               <w:rPr>
@@ -2177,7 +2153,7 @@
                 <w:w w:val="105"/>
                 <w:sz w:val="16"/>
               </w:rPr>
-              <w:t> </w:t>
+              <w:t xml:space="preserve"> </w:t>
             </w:r>
             <w:r>
               <w:rPr>
@@ -2213,7 +2189,7 @@
       </w:tr>
       <w:tr>
         <w:trPr>
-          <w:trHeight w:val="263" w:hRule="atLeast"/>
+          <w:trHeight w:val="263"/>
         </w:trPr>
         <w:tc>
           <w:tcPr>
@@ -2272,7 +2248,7 @@
                 <w:w w:val="105"/>
                 <w:sz w:val="16"/>
               </w:rPr>
-              <w:t> </w:t>
+              <w:t xml:space="preserve"> </w:t>
             </w:r>
             <w:r>
               <w:rPr>
@@ -2363,7 +2339,7 @@
                 <w:w w:val="105"/>
                 <w:sz w:val="16"/>
               </w:rPr>
-              <w:t> </w:t>
+              <w:t xml:space="preserve"> </w:t>
             </w:r>
             <w:r>
               <w:rPr>
@@ -2378,7 +2354,7 @@
                 <w:w w:val="105"/>
                 <w:sz w:val="16"/>
               </w:rPr>
-              <w:t> </w:t>
+              <w:t xml:space="preserve"> </w:t>
             </w:r>
             <w:r>
               <w:rPr>
@@ -2414,7 +2390,7 @@
       </w:tr>
       <w:tr>
         <w:trPr>
-          <w:trHeight w:val="266" w:hRule="atLeast"/>
+          <w:trHeight w:val="266"/>
         </w:trPr>
         <w:tc>
           <w:tcPr>
@@ -2475,7 +2451,7 @@
                 <w:w w:val="105"/>
                 <w:sz w:val="16"/>
               </w:rPr>
-              <w:t> </w:t>
+              <w:t xml:space="preserve"> </w:t>
             </w:r>
             <w:r>
               <w:rPr>
@@ -2490,7 +2466,7 @@
                 <w:w w:val="105"/>
                 <w:sz w:val="16"/>
               </w:rPr>
-              <w:t> </w:t>
+              <w:t xml:space="preserve"> </w:t>
             </w:r>
             <w:r>
               <w:rPr>
@@ -2604,7 +2580,7 @@
       </w:tr>
       <w:tr>
         <w:trPr>
-          <w:trHeight w:val="263" w:hRule="atLeast"/>
+          <w:trHeight w:val="263"/>
         </w:trPr>
         <w:tc>
           <w:tcPr>
@@ -2663,7 +2639,7 @@
                 <w:w w:val="105"/>
                 <w:sz w:val="16"/>
               </w:rPr>
-              <w:t> </w:t>
+              <w:t xml:space="preserve"> </w:t>
             </w:r>
             <w:r>
               <w:rPr>
@@ -2678,7 +2654,7 @@
                 <w:w w:val="105"/>
                 <w:sz w:val="16"/>
               </w:rPr>
-              <w:t> </w:t>
+              <w:t xml:space="preserve"> </w:t>
             </w:r>
             <w:r>
               <w:rPr>
@@ -2790,7 +2766,7 @@
       </w:tr>
       <w:tr>
         <w:trPr>
-          <w:trHeight w:val="263" w:hRule="atLeast"/>
+          <w:trHeight w:val="263"/>
         </w:trPr>
         <w:tc>
           <w:tcPr>
@@ -2925,7 +2901,7 @@
                 <w:w w:val="105"/>
                 <w:sz w:val="16"/>
               </w:rPr>
-              <w:t> </w:t>
+              <w:t xml:space="preserve"> </w:t>
             </w:r>
             <w:r>
               <w:rPr>
@@ -2940,7 +2916,7 @@
                 <w:w w:val="105"/>
                 <w:sz w:val="16"/>
               </w:rPr>
-              <w:t> </w:t>
+              <w:t xml:space="preserve"> </w:t>
             </w:r>
             <w:r>
               <w:rPr>
@@ -2955,7 +2931,7 @@
                 <w:w w:val="105"/>
                 <w:sz w:val="16"/>
               </w:rPr>
-              <w:t> </w:t>
+              <w:t xml:space="preserve"> </w:t>
             </w:r>
             <w:r>
               <w:rPr>
@@ -2970,7 +2946,7 @@
                 <w:w w:val="105"/>
                 <w:sz w:val="16"/>
               </w:rPr>
-              <w:t> </w:t>
+              <w:t xml:space="preserve"> </w:t>
             </w:r>
             <w:r>
               <w:rPr>
@@ -3007,7 +2983,7 @@
     </w:tbl>
     <w:p>
       <w:pPr>
-        <w:pStyle w:val="BodyText"/>
+        <w:pStyle w:val="Textoindependiente"/>
         <w:spacing w:before="9"/>
         <w:rPr>
           <w:sz w:val="15"/>
@@ -3016,7 +2992,7 @@
     </w:p>
     <w:p>
       <w:pPr>
-        <w:pStyle w:val="BodyText"/>
+        <w:pStyle w:val="Textoindependiente"/>
         <w:ind w:left="500"/>
         <w:jc w:val="both"/>
       </w:pPr>
@@ -3031,7 +3007,7 @@
           <w:spacing w:val="-7"/>
           <w:w w:val="105"/>
         </w:rPr>
-        <w:t> </w:t>
+        <w:t xml:space="preserve"> </w:t>
       </w:r>
       <w:r>
         <w:rPr>
@@ -3042,8 +3018,8 @@
     </w:p>
     <w:tbl>
       <w:tblPr>
+        <w:tblStyle w:val="TableNormal"/>
         <w:tblW w:w="0" w:type="auto"/>
-        <w:jc w:val="left"/>
         <w:tblInd w:w="522" w:type="dxa"/>
         <w:tblBorders>
           <w:top w:val="thickThinMediumGap" w:sz="3" w:space="0" w:color="000000"/>
@@ -3054,13 +3030,7 @@
           <w:insideV w:val="thickThinMediumGap" w:sz="3" w:space="0" w:color="000000"/>
         </w:tblBorders>
         <w:tblLayout w:type="fixed"/>
-        <w:tblCellMar>
-          <w:top w:w="0" w:type="dxa"/>
-          <w:left w:w="0" w:type="dxa"/>
-          <w:bottom w:w="0" w:type="dxa"/>
-          <w:right w:w="0" w:type="dxa"/>
-        </w:tblCellMar>
-        <w:tblLook w:val="01E0"/>
+        <w:tblLook w:val="01E0" w:firstRow="1" w:lastRow="1" w:firstColumn="1" w:lastColumn="1" w:noHBand="0" w:noVBand="0"/>
       </w:tblPr>
       <w:tblGrid>
         <w:gridCol w:w="447"/>
@@ -3072,7 +3042,7 @@
       </w:tblGrid>
       <w:tr>
         <w:trPr>
-          <w:trHeight w:val="257" w:hRule="atLeast"/>
+          <w:trHeight w:val="257"/>
         </w:trPr>
         <w:tc>
           <w:tcPr>
@@ -3130,7 +3100,7 @@
                 <w:spacing w:val="-6"/>
                 <w:sz w:val="16"/>
               </w:rPr>
-              <w:t> </w:t>
+              <w:t xml:space="preserve"> </w:t>
             </w:r>
             <w:r>
               <w:rPr>
@@ -3242,7 +3212,7 @@
       </w:tr>
       <w:tr>
         <w:trPr>
-          <w:trHeight w:val="265" w:hRule="atLeast"/>
+          <w:trHeight w:val="265"/>
         </w:trPr>
         <w:tc>
           <w:tcPr>
@@ -3395,7 +3365,7 @@
       </w:tr>
       <w:tr>
         <w:trPr>
-          <w:trHeight w:val="261" w:hRule="atLeast"/>
+          <w:trHeight w:val="261"/>
         </w:trPr>
         <w:tc>
           <w:tcPr>
@@ -3550,7 +3520,7 @@
       </w:tr>
       <w:tr>
         <w:trPr>
-          <w:trHeight w:val="263" w:hRule="atLeast"/>
+          <w:trHeight w:val="263"/>
         </w:trPr>
         <w:tc>
           <w:tcPr>
@@ -3705,7 +3675,7 @@
       </w:tr>
       <w:tr>
         <w:trPr>
-          <w:trHeight w:val="263" w:hRule="atLeast"/>
+          <w:trHeight w:val="263"/>
         </w:trPr>
         <w:tc>
           <w:tcPr>
@@ -3859,53 +3829,65 @@
     </w:tbl>
     <w:p>
       <w:pPr>
-        <w:pStyle w:val="BodyText"/>
-        <w:spacing w:line="254" w:lineRule="auto" w:before="101"/>
+        <w:pStyle w:val="Textoindependiente"/>
+        <w:spacing w:before="101" w:line="254" w:lineRule="auto"/>
         <w:ind w:left="500" w:right="120"/>
         <w:jc w:val="both"/>
       </w:pPr>
       <w:r>
-        <w:rPr/>
         <w:t>La tutoría académica o práctica docente; confiere al estudiante a ser partícipe de las indicaciones brindadas por su jefatura inmediata,</w:t>
       </w:r>
       <w:r>
         <w:rPr>
           <w:spacing w:val="1"/>
         </w:rPr>
-        <w:t> </w:t>
-      </w:r>
-      <w:r>
-        <w:rPr/>
+        <w:t xml:space="preserve"> </w:t>
+      </w:r>
+      <w:r>
         <w:t>coordinador de área, coordinador de tutorías y la misma dirección</w:t>
       </w:r>
       <w:r>
         <w:rPr>
           <w:spacing w:val="1"/>
         </w:rPr>
-        <w:t> </w:t>
-      </w:r>
-      <w:r>
-        <w:rPr/>
-        <w:t>deescuelacoordinando la comunicación entrelaspartes para que cualquier</w:t>
+        <w:t xml:space="preserve"> </w:t>
+      </w:r>
+      <w:proofErr w:type="spellStart"/>
+      <w:r>
+        <w:t>deescuelacoordinando</w:t>
+      </w:r>
+      <w:proofErr w:type="spellEnd"/>
+      <w:r>
+        <w:t xml:space="preserve"> la comunicación </w:t>
+      </w:r>
+      <w:proofErr w:type="spellStart"/>
+      <w:r>
+        <w:t>entrelaspartes</w:t>
+      </w:r>
+      <w:proofErr w:type="spellEnd"/>
+      <w:r>
+        <w:t xml:space="preserve"> para que cualquier</w:t>
       </w:r>
       <w:r>
         <w:rPr>
           <w:spacing w:val="1"/>
         </w:rPr>
-        <w:t> </w:t>
-      </w:r>
+        <w:t xml:space="preserve"> </w:t>
+      </w:r>
+      <w:proofErr w:type="spellStart"/>
       <w:r>
         <w:rPr>
           <w:w w:val="105"/>
         </w:rPr>
         <w:t>solicitudquegenerealguna</w:t>
       </w:r>
+      <w:proofErr w:type="spellEnd"/>
       <w:r>
         <w:rPr>
           <w:spacing w:val="1"/>
           <w:w w:val="105"/>
         </w:rPr>
-        <w:t> </w:t>
+        <w:t xml:space="preserve"> </w:t>
       </w:r>
       <w:r>
         <w:rPr>
@@ -3918,7 +3900,7 @@
           <w:spacing w:val="-12"/>
           <w:w w:val="105"/>
         </w:rPr>
-        <w:t> </w:t>
+        <w:t xml:space="preserve"> </w:t>
       </w:r>
       <w:r>
         <w:rPr>
@@ -3931,7 +3913,7 @@
           <w:spacing w:val="-14"/>
           <w:w w:val="105"/>
         </w:rPr>
-        <w:t> </w:t>
+        <w:t xml:space="preserve"> </w:t>
       </w:r>
       <w:r>
         <w:rPr>
@@ -3944,7 +3926,7 @@
           <w:spacing w:val="-12"/>
           <w:w w:val="105"/>
         </w:rPr>
-        <w:t> </w:t>
+        <w:t xml:space="preserve"> </w:t>
       </w:r>
       <w:r>
         <w:rPr>
@@ -3957,7 +3939,7 @@
           <w:spacing w:val="-16"/>
           <w:w w:val="105"/>
         </w:rPr>
-        <w:t> </w:t>
+        <w:t xml:space="preserve"> </w:t>
       </w:r>
       <w:r>
         <w:rPr>
@@ -3970,7 +3952,7 @@
           <w:spacing w:val="-12"/>
           <w:w w:val="105"/>
         </w:rPr>
-        <w:t> </w:t>
+        <w:t xml:space="preserve"> </w:t>
       </w:r>
       <w:r>
         <w:rPr>
@@ -3981,21 +3963,23 @@
     </w:p>
     <w:p>
       <w:pPr>
-        <w:pStyle w:val="BodyText"/>
+        <w:pStyle w:val="Textoindependiente"/>
         <w:spacing w:before="3"/>
       </w:pPr>
     </w:p>
     <w:p>
       <w:pPr>
-        <w:pStyle w:val="BodyText"/>
+        <w:pStyle w:val="Textoindependiente"/>
         <w:spacing w:line="256" w:lineRule="auto"/>
         <w:ind w:left="500" w:right="122"/>
         <w:jc w:val="both"/>
       </w:pPr>
       <w:r>
-        <w:rPr/>
+        <w:rPr>
+          <w:noProof/>
+        </w:rPr>
         <w:drawing>
-          <wp:anchor distT="0" distB="0" distL="0" distR="0" allowOverlap="1" layoutInCell="1" locked="0" behindDoc="0" simplePos="0" relativeHeight="15731200">
+          <wp:anchor distT="0" distB="0" distL="0" distR="0" simplePos="0" relativeHeight="15731200" behindDoc="0" locked="0" layoutInCell="1" allowOverlap="1" wp14:anchorId="024A90F6" wp14:editId="01A7CD37">
             <wp:simplePos x="0" y="0"/>
             <wp:positionH relativeFrom="page">
               <wp:posOffset>3413505</wp:posOffset>
@@ -4008,17 +3992,17 @@
             <wp:wrapNone/>
             <wp:docPr id="5" name="image3.png"/>
             <wp:cNvGraphicFramePr>
-              <a:graphicFrameLocks noChangeAspect="1"/>
+              <a:graphicFrameLocks xmlns:a="http://schemas.openxmlformats.org/drawingml/2006/main" noChangeAspect="1"/>
             </wp:cNvGraphicFramePr>
-            <a:graphic>
+            <a:graphic xmlns:a="http://schemas.openxmlformats.org/drawingml/2006/main">
               <a:graphicData uri="http://schemas.openxmlformats.org/drawingml/2006/picture">
-                <pic:pic>
+                <pic:pic xmlns:pic="http://schemas.openxmlformats.org/drawingml/2006/picture">
                   <pic:nvPicPr>
                     <pic:cNvPr id="6" name="image3.png"/>
                     <pic:cNvPicPr/>
                   </pic:nvPicPr>
                   <pic:blipFill>
-                    <a:blip r:embed="rId7" cstate="print"/>
+                    <a:blip r:embed="rId6" cstate="print"/>
                     <a:stretch>
                       <a:fillRect/>
                     </a:stretch>
@@ -4049,7 +4033,7 @@
           <w:spacing w:val="-44"/>
           <w:w w:val="105"/>
         </w:rPr>
-        <w:t> </w:t>
+        <w:t xml:space="preserve"> </w:t>
       </w:r>
       <w:r>
         <w:rPr>
@@ -4062,7 +4046,7 @@
           <w:spacing w:val="-5"/>
           <w:w w:val="105"/>
         </w:rPr>
-        <w:t> </w:t>
+        <w:t xml:space="preserve"> </w:t>
       </w:r>
       <w:r>
         <w:rPr>
@@ -4075,7 +4059,7 @@
           <w:spacing w:val="-8"/>
           <w:w w:val="105"/>
         </w:rPr>
-        <w:t> </w:t>
+        <w:t xml:space="preserve"> </w:t>
       </w:r>
       <w:r>
         <w:rPr>
@@ -4088,7 +4072,7 @@
           <w:spacing w:val="-8"/>
           <w:w w:val="105"/>
         </w:rPr>
-        <w:t> </w:t>
+        <w:t xml:space="preserve"> </w:t>
       </w:r>
       <w:r>
         <w:rPr>
@@ -4101,7 +4085,7 @@
           <w:spacing w:val="-7"/>
           <w:w w:val="105"/>
         </w:rPr>
-        <w:t> </w:t>
+        <w:t xml:space="preserve"> </w:t>
       </w:r>
       <w:r>
         <w:rPr>
@@ -4114,7 +4098,7 @@
           <w:spacing w:val="-8"/>
           <w:w w:val="105"/>
         </w:rPr>
-        <w:t> </w:t>
+        <w:t xml:space="preserve"> </w:t>
       </w:r>
       <w:r>
         <w:rPr>
@@ -4127,7 +4111,7 @@
           <w:spacing w:val="-8"/>
           <w:w w:val="105"/>
         </w:rPr>
-        <w:t> </w:t>
+        <w:t xml:space="preserve"> </w:t>
       </w:r>
       <w:r>
         <w:rPr>
@@ -4140,7 +4124,7 @@
           <w:spacing w:val="-8"/>
           <w:w w:val="105"/>
         </w:rPr>
-        <w:t> </w:t>
+        <w:t xml:space="preserve"> </w:t>
       </w:r>
       <w:r>
         <w:rPr>
@@ -4153,7 +4137,7 @@
           <w:spacing w:val="-5"/>
           <w:w w:val="105"/>
         </w:rPr>
-        <w:t> </w:t>
+        <w:t xml:space="preserve"> </w:t>
       </w:r>
       <w:r>
         <w:rPr>
@@ -4166,7 +4150,7 @@
           <w:spacing w:val="-8"/>
           <w:w w:val="105"/>
         </w:rPr>
-        <w:t> </w:t>
+        <w:t xml:space="preserve"> </w:t>
       </w:r>
       <w:r>
         <w:rPr>
@@ -4179,7 +4163,7 @@
           <w:spacing w:val="-5"/>
           <w:w w:val="105"/>
         </w:rPr>
-        <w:t> </w:t>
+        <w:t xml:space="preserve"> </w:t>
       </w:r>
       <w:r>
         <w:rPr>
@@ -4192,7 +4176,7 @@
           <w:spacing w:val="-8"/>
           <w:w w:val="105"/>
         </w:rPr>
-        <w:t> </w:t>
+        <w:t xml:space="preserve"> </w:t>
       </w:r>
       <w:r>
         <w:rPr>
@@ -4205,7 +4189,7 @@
           <w:spacing w:val="-7"/>
           <w:w w:val="105"/>
         </w:rPr>
-        <w:t> </w:t>
+        <w:t xml:space="preserve"> </w:t>
       </w:r>
       <w:r>
         <w:rPr>
@@ -4218,7 +4202,7 @@
           <w:spacing w:val="-8"/>
           <w:w w:val="105"/>
         </w:rPr>
-        <w:t> </w:t>
+        <w:t xml:space="preserve"> </w:t>
       </w:r>
       <w:r>
         <w:rPr>
@@ -4231,7 +4215,7 @@
           <w:spacing w:val="-6"/>
           <w:w w:val="105"/>
         </w:rPr>
-        <w:t> </w:t>
+        <w:t xml:space="preserve"> </w:t>
       </w:r>
       <w:r>
         <w:rPr>
@@ -4244,7 +4228,7 @@
           <w:spacing w:val="-6"/>
           <w:w w:val="105"/>
         </w:rPr>
-        <w:t> </w:t>
+        <w:t xml:space="preserve"> </w:t>
       </w:r>
       <w:r>
         <w:rPr>
@@ -4257,7 +4241,7 @@
           <w:spacing w:val="-6"/>
           <w:w w:val="105"/>
         </w:rPr>
-        <w:t> </w:t>
+        <w:t xml:space="preserve"> </w:t>
       </w:r>
       <w:r>
         <w:rPr>
@@ -4270,7 +4254,7 @@
           <w:spacing w:val="-6"/>
           <w:w w:val="105"/>
         </w:rPr>
-        <w:t> </w:t>
+        <w:t xml:space="preserve"> </w:t>
       </w:r>
       <w:r>
         <w:rPr>
@@ -4283,7 +4267,7 @@
           <w:spacing w:val="-5"/>
           <w:w w:val="105"/>
         </w:rPr>
-        <w:t> </w:t>
+        <w:t xml:space="preserve"> </w:t>
       </w:r>
       <w:r>
         <w:rPr>
@@ -4296,7 +4280,7 @@
           <w:spacing w:val="-4"/>
           <w:w w:val="105"/>
         </w:rPr>
-        <w:t> </w:t>
+        <w:t xml:space="preserve"> </w:t>
       </w:r>
       <w:r>
         <w:rPr>
@@ -4309,7 +4293,7 @@
           <w:spacing w:val="4"/>
           <w:w w:val="105"/>
         </w:rPr>
-        <w:t> </w:t>
+        <w:t xml:space="preserve"> </w:t>
       </w:r>
       <w:r>
         <w:rPr>
@@ -4322,17 +4306,16 @@
           <w:spacing w:val="1"/>
           <w:w w:val="105"/>
         </w:rPr>
-        <w:t> </w:t>
-      </w:r>
-      <w:r>
-        <w:rPr/>
+        <w:t xml:space="preserve"> </w:t>
+      </w:r>
+      <w:r>
         <w:t>acepto el compromiso de corresponder a cada uno de los ítems previos; siendo sujeto a evaluación hasta el fin del periodo de la promoción</w:t>
       </w:r>
       <w:r>
         <w:rPr>
           <w:spacing w:val="1"/>
         </w:rPr>
-        <w:t> </w:t>
+        <w:t xml:space="preserve"> </w:t>
       </w:r>
       <w:r>
         <w:rPr>
@@ -4345,7 +4328,7 @@
           <w:spacing w:val="-17"/>
           <w:w w:val="105"/>
         </w:rPr>
-        <w:t> </w:t>
+        <w:t xml:space="preserve"> </w:t>
       </w:r>
       <w:r>
         <w:rPr>
@@ -4358,7 +4341,7 @@
           <w:spacing w:val="-19"/>
           <w:w w:val="105"/>
         </w:rPr>
-        <w:t> </w:t>
+        <w:t xml:space="preserve"> </w:t>
       </w:r>
       <w:r>
         <w:rPr>
@@ -4371,7 +4354,7 @@
           <w:spacing w:val="-12"/>
           <w:w w:val="105"/>
         </w:rPr>
-        <w:t> </w:t>
+        <w:t xml:space="preserve"> </w:t>
       </w:r>
       <w:r>
         <w:rPr>
@@ -4384,7 +4367,7 @@
           <w:spacing w:val="-18"/>
           <w:w w:val="105"/>
         </w:rPr>
-        <w:t> </w:t>
+        <w:t xml:space="preserve"> </w:t>
       </w:r>
       <w:r>
         <w:rPr>
@@ -4397,7 +4380,7 @@
           <w:spacing w:val="-14"/>
           <w:w w:val="105"/>
         </w:rPr>
-        <w:t> </w:t>
+        <w:t xml:space="preserve"> </w:t>
       </w:r>
       <w:r>
         <w:rPr>
@@ -4410,7 +4393,7 @@
           <w:spacing w:val="-14"/>
           <w:w w:val="105"/>
         </w:rPr>
-        <w:t> </w:t>
+        <w:t xml:space="preserve"> </w:t>
       </w:r>
       <w:r>
         <w:rPr>
@@ -4423,7 +4406,7 @@
           <w:spacing w:val="-16"/>
           <w:w w:val="105"/>
         </w:rPr>
-        <w:t> </w:t>
+        <w:t xml:space="preserve"> </w:t>
       </w:r>
       <w:r>
         <w:rPr>
@@ -4436,7 +4419,7 @@
           <w:spacing w:val="-17"/>
           <w:w w:val="105"/>
         </w:rPr>
-        <w:t> </w:t>
+        <w:t xml:space="preserve"> </w:t>
       </w:r>
       <w:r>
         <w:rPr>
@@ -4447,25 +4430,24 @@
     </w:p>
     <w:p>
       <w:pPr>
-        <w:pStyle w:val="BodyText"/>
+        <w:pStyle w:val="Textoindependiente"/>
         <w:spacing w:before="2"/>
         <w:rPr>
           <w:sz w:val="11"/>
         </w:rPr>
       </w:pPr>
       <w:r>
-        <w:rPr/>
-        <w:pict>
-          <v:shapetype id="_x0000_t202" o:spt="202" coordsize="21600,21600" path="m,l,21600r21600,l21600,xe">
+        <w:pict w14:anchorId="1D787207">
+          <v:shapetype id="_x0000_t202" coordsize="21600,21600" o:spt="202" path="m,l,21600r21600,l21600,xe">
             <v:stroke joinstyle="miter"/>
             <v:path gradientshapeok="t" o:connecttype="rect"/>
           </v:shapetype>
-          <v:shape style="position:absolute;margin-left:260.809998pt;margin-top:8.387631pt;width:95.1pt;height:50pt;mso-position-horizontal-relative:page;mso-position-vertical-relative:paragraph;z-index:-15728640;mso-wrap-distance-left:0;mso-wrap-distance-right:0" type="#_x0000_t202" filled="false" stroked="false">
+          <v:shape id="_x0000_s1027" type="#_x0000_t202" style="position:absolute;margin-left:260.8pt;margin-top:8.4pt;width:95.1pt;height:50pt;z-index:-15728640;mso-wrap-distance-left:0;mso-wrap-distance-right:0;mso-position-horizontal-relative:page" filled="f" stroked="f">
             <v:textbox inset="0,0,0,0">
               <w:txbxContent>
                 <w:p>
                   <w:pPr>
-                    <w:pStyle w:val="BodyText"/>
+                    <w:pStyle w:val="Textoindependiente"/>
                     <w:rPr>
                       <w:sz w:val="18"/>
                     </w:rPr>
@@ -4473,7 +4455,7 @@
                 </w:p>
                 <w:p>
                   <w:pPr>
-                    <w:pStyle w:val="BodyText"/>
+                    <w:pStyle w:val="Textoindependiente"/>
                     <w:rPr>
                       <w:sz w:val="18"/>
                     </w:rPr>
@@ -4481,7 +4463,7 @@
                 </w:p>
                 <w:p>
                   <w:pPr>
-                    <w:pStyle w:val="BodyText"/>
+                    <w:pStyle w:val="Textoindependiente"/>
                     <w:rPr>
                       <w:sz w:val="18"/>
                     </w:rPr>
@@ -4489,7 +4471,7 @@
                 </w:p>
                 <w:p>
                   <w:pPr>
-                    <w:pStyle w:val="BodyText"/>
+                    <w:pStyle w:val="Textoindependiente"/>
                     <w:spacing w:before="134"/>
                   </w:pPr>
                   <w:r>
@@ -4503,7 +4485,7 @@
                       <w:spacing w:val="-9"/>
                       <w:w w:val="105"/>
                     </w:rPr>
-                    <w:t> </w:t>
+                    <w:t xml:space="preserve"> </w:t>
                   </w:r>
                   <w:r>
                     <w:rPr>
@@ -4516,7 +4498,7 @@
                       <w:spacing w:val="-8"/>
                       <w:w w:val="105"/>
                     </w:rPr>
-                    <w:t> </w:t>
+                    <w:t xml:space="preserve"> </w:t>
                   </w:r>
                   <w:r>
                     <w:rPr>
@@ -4527,14 +4509,14 @@
                 </w:p>
               </w:txbxContent>
             </v:textbox>
-            <w10:wrap type="topAndBottom"/>
+            <w10:wrap type="topAndBottom" anchorx="page"/>
           </v:shape>
         </w:pict>
       </w:r>
     </w:p>
     <w:p>
       <w:pPr>
-        <w:pStyle w:val="BodyText"/>
+        <w:pStyle w:val="Textoindependiente"/>
         <w:rPr>
           <w:sz w:val="18"/>
         </w:rPr>
@@ -4542,7 +4524,7 @@
     </w:p>
     <w:p>
       <w:pPr>
-        <w:pStyle w:val="BodyText"/>
+        <w:pStyle w:val="Textoindependiente"/>
         <w:rPr>
           <w:sz w:val="18"/>
         </w:rPr>
@@ -4550,7 +4532,7 @@
     </w:p>
     <w:p>
       <w:pPr>
-        <w:pStyle w:val="BodyText"/>
+        <w:pStyle w:val="Textoindependiente"/>
         <w:spacing w:before="7"/>
         <w:rPr>
           <w:sz w:val="23"/>
@@ -4559,7 +4541,7 @@
     </w:p>
     <w:p>
       <w:pPr>
-        <w:pStyle w:val="BodyText"/>
+        <w:pStyle w:val="Textoindependiente"/>
         <w:ind w:left="4236" w:right="3868"/>
         <w:jc w:val="center"/>
       </w:pPr>
@@ -4574,7 +4556,7 @@
           <w:spacing w:val="-6"/>
           <w:w w:val="105"/>
         </w:rPr>
-        <w:t> </w:t>
+        <w:t xml:space="preserve"> </w:t>
       </w:r>
       <w:r>
         <w:rPr>
@@ -4587,7 +4569,7 @@
           <w:spacing w:val="-5"/>
           <w:w w:val="105"/>
         </w:rPr>
-        <w:t> </w:t>
+        <w:t xml:space="preserve"> </w:t>
       </w:r>
       <w:r>
         <w:rPr>
@@ -4598,7 +4580,7 @@
     </w:p>
     <w:p>
       <w:pPr>
-        <w:pStyle w:val="BodyText"/>
+        <w:pStyle w:val="Textoindependiente"/>
         <w:spacing w:before="17"/>
         <w:ind w:left="4239" w:right="3868"/>
         <w:jc w:val="center"/>
@@ -4614,7 +4596,7 @@
           <w:spacing w:val="-4"/>
           <w:w w:val="105"/>
         </w:rPr>
-        <w:t> </w:t>
+        <w:t xml:space="preserve"> </w:t>
       </w:r>
       <w:r>
         <w:rPr>
@@ -4627,7 +4609,7 @@
           <w:spacing w:val="-3"/>
           <w:w w:val="105"/>
         </w:rPr>
-        <w:t> </w:t>
+        <w:t xml:space="preserve"> </w:t>
       </w:r>
       <w:r>
         <w:rPr>
@@ -4640,7 +4622,7 @@
           <w:spacing w:val="-5"/>
           <w:w w:val="105"/>
         </w:rPr>
-        <w:t> </w:t>
+        <w:t xml:space="preserve"> </w:t>
       </w:r>
       <w:r>
         <w:rPr>
@@ -4653,7 +4635,7 @@
           <w:spacing w:val="-4"/>
           <w:w w:val="105"/>
         </w:rPr>
-        <w:t> </w:t>
+        <w:t xml:space="preserve"> </w:t>
       </w:r>
       <w:r>
         <w:rPr>
@@ -4666,7 +4648,7 @@
           <w:spacing w:val="-2"/>
           <w:w w:val="105"/>
         </w:rPr>
-        <w:t> </w:t>
+        <w:t xml:space="preserve"> </w:t>
       </w:r>
       <w:r>
         <w:rPr>
@@ -4677,73 +4659,31 @@
     </w:p>
     <w:p>
       <w:pPr>
-        <w:pStyle w:val="BodyText"/>
+        <w:pStyle w:val="Textoindependiente"/>
         <w:spacing w:before="7"/>
       </w:pPr>
     </w:p>
     <w:p>
       <w:pPr>
-        <w:pStyle w:val="BodyText"/>
+        <w:pStyle w:val="Textoindependiente"/>
         <w:ind w:left="5262"/>
       </w:pPr>
       <w:r>
-        <w:rPr/>
         <w:t>Guatemala</w:t>
       </w:r>
       <w:r>
         <w:rPr>
           <w:spacing w:val="-3"/>
         </w:rPr>
-        <w:t> </w:t>
-      </w:r>
-      <w:r>
-        <w:rPr/>
-        <w:t>sábado,</w:t>
-      </w:r>
-      <w:r>
-        <w:rPr>
-          <w:spacing w:val="-2"/>
-        </w:rPr>
-        <w:t> </w:t>
-      </w:r>
-      <w:r>
-        <w:rPr/>
-        <w:t>31</w:t>
-      </w:r>
-      <w:r>
-        <w:rPr>
-          <w:spacing w:val="-1"/>
-        </w:rPr>
-        <w:t> </w:t>
-      </w:r>
-      <w:r>
-        <w:rPr/>
-        <w:t>de</w:t>
-      </w:r>
-      <w:r>
-        <w:rPr>
-          <w:spacing w:val="-1"/>
-        </w:rPr>
-        <w:t> </w:t>
-      </w:r>
-      <w:r>
-        <w:rPr/>
-        <w:t>julio de</w:t>
-      </w:r>
-      <w:r>
-        <w:rPr>
-          <w:spacing w:val="-3"/>
-        </w:rPr>
-        <w:t> </w:t>
-      </w:r>
-      <w:r>
-        <w:rPr/>
-        <w:t>2020</w:t>
+        <w:t xml:space="preserve"> </w:t>
+      </w:r>
+      <w:r>
+        <w:t>Jueves, 25 de enero de 2024</w:t>
       </w:r>
     </w:p>
     <w:p>
       <w:pPr>
-        <w:pStyle w:val="BodyText"/>
+        <w:pStyle w:val="Textoindependiente"/>
         <w:spacing w:before="1"/>
         <w:ind w:left="500"/>
       </w:pPr>
@@ -4756,7 +4696,7 @@
     </w:p>
     <w:p>
       <w:pPr>
-        <w:pStyle w:val="BodyText"/>
+        <w:pStyle w:val="Textoindependiente"/>
         <w:rPr>
           <w:sz w:val="20"/>
         </w:rPr>
@@ -4764,7 +4704,7 @@
     </w:p>
     <w:p>
       <w:pPr>
-        <w:pStyle w:val="BodyText"/>
+        <w:pStyle w:val="Textoindependiente"/>
         <w:rPr>
           <w:sz w:val="20"/>
         </w:rPr>
@@ -4772,150 +4712,138 @@
     </w:p>
     <w:p>
       <w:pPr>
-        <w:pStyle w:val="BodyText"/>
+        <w:pStyle w:val="Textoindependiente"/>
         <w:spacing w:before="10"/>
         <w:rPr>
           <w:sz w:val="13"/>
         </w:rPr>
       </w:pPr>
       <w:r>
-        <w:rPr/>
-        <w:pict>
-          <v:shape style="position:absolute;margin-left:52.549999pt;margin-top:10.21374pt;width:387.7pt;height:.1pt;mso-position-horizontal-relative:page;mso-position-vertical-relative:paragraph;z-index:-15728128;mso-wrap-distance-left:0;mso-wrap-distance-right:0" coordorigin="1051,204" coordsize="7754,0" path="m1051,204l8805,204e" filled="false" stroked="true" strokeweight=".48pt" strokecolor="#000000">
+        <w:pict w14:anchorId="30BB461D">
+          <v:shape id="_x0000_s1026" style="position:absolute;margin-left:52.55pt;margin-top:10.2pt;width:387.7pt;height:.1pt;z-index:-15728128;mso-wrap-distance-left:0;mso-wrap-distance-right:0;mso-position-horizontal-relative:page" coordorigin="1051,204" coordsize="7754,0" path="m1051,204r7754,e" filled="f" strokeweight=".48pt">
             <v:path arrowok="t"/>
-            <v:stroke dashstyle="solid"/>
-            <w10:wrap type="topAndBottom"/>
+            <w10:wrap type="topAndBottom" anchorx="page"/>
           </v:shape>
         </w:pict>
       </w:r>
     </w:p>
     <w:p>
       <w:pPr>
-        <w:pStyle w:val="Title"/>
+        <w:pStyle w:val="Ttulo"/>
       </w:pPr>
       <w:r>
-        <w:rPr/>
         <w:t>ACUERDO</w:t>
       </w:r>
       <w:r>
         <w:rPr>
           <w:spacing w:val="-2"/>
         </w:rPr>
-        <w:t> </w:t>
-      </w:r>
-      <w:r>
-        <w:rPr/>
+        <w:t xml:space="preserve"> </w:t>
+      </w:r>
+      <w:r>
         <w:t>DE</w:t>
       </w:r>
       <w:r>
         <w:rPr>
           <w:spacing w:val="-2"/>
         </w:rPr>
-        <w:t> </w:t>
-      </w:r>
-      <w:r>
-        <w:rPr/>
+        <w:t xml:space="preserve"> </w:t>
+      </w:r>
+      <w:r>
         <w:t>CUMPLIMIENTO</w:t>
       </w:r>
       <w:r>
         <w:rPr>
           <w:spacing w:val="-5"/>
         </w:rPr>
-        <w:t> </w:t>
-      </w:r>
-      <w:r>
-        <w:rPr/>
+        <w:t xml:space="preserve"> </w:t>
+      </w:r>
+      <w:r>
         <w:t>ETICO</w:t>
       </w:r>
       <w:r>
         <w:rPr>
           <w:spacing w:val="-4"/>
         </w:rPr>
-        <w:t> </w:t>
-      </w:r>
-      <w:r>
-        <w:rPr/>
+        <w:t xml:space="preserve"> </w:t>
+      </w:r>
+      <w:r>
         <w:t>Y</w:t>
       </w:r>
       <w:r>
         <w:rPr>
           <w:spacing w:val="-4"/>
         </w:rPr>
-        <w:t> </w:t>
-      </w:r>
-      <w:r>
-        <w:rPr/>
+        <w:t xml:space="preserve"> </w:t>
+      </w:r>
+      <w:r>
         <w:t>PROFESIONAL</w:t>
       </w:r>
       <w:r>
         <w:rPr>
           <w:spacing w:val="-2"/>
         </w:rPr>
-        <w:t> </w:t>
-      </w:r>
-      <w:r>
-        <w:rPr/>
+        <w:t xml:space="preserve"> </w:t>
+      </w:r>
+      <w:r>
         <w:t>DE</w:t>
       </w:r>
       <w:r>
         <w:rPr>
           <w:spacing w:val="-4"/>
         </w:rPr>
-        <w:t> </w:t>
-      </w:r>
-      <w:r>
-        <w:rPr/>
+        <w:t xml:space="preserve"> </w:t>
+      </w:r>
+      <w:r>
         <w:t>L</w:t>
       </w:r>
       <w:r>
         <w:rPr>
           <w:spacing w:val="-1"/>
         </w:rPr>
-        <w:t> </w:t>
-      </w:r>
-      <w:r>
-        <w:rPr/>
+        <w:t xml:space="preserve"> </w:t>
+      </w:r>
+      <w:r>
         <w:t>A</w:t>
       </w:r>
       <w:r>
         <w:rPr>
           <w:spacing w:val="1"/>
         </w:rPr>
-        <w:t> </w:t>
-      </w:r>
-      <w:r>
-        <w:rPr/>
+        <w:t xml:space="preserve"> </w:t>
+      </w:r>
+      <w:r>
         <w:t>PRACTICA</w:t>
       </w:r>
       <w:r>
         <w:rPr>
           <w:spacing w:val="-4"/>
         </w:rPr>
-        <w:t> </w:t>
-      </w:r>
-      <w:r>
-        <w:rPr/>
+        <w:t xml:space="preserve"> </w:t>
+      </w:r>
+      <w:r>
         <w:t>DOCENTE</w:t>
       </w:r>
     </w:p>
     <w:sectPr>
       <w:type w:val="continuous"/>
       <w:pgSz w:w="12240" w:h="15840"/>
-      <w:pgMar w:top="560" w:bottom="280" w:left="580" w:right="860"/>
+      <w:pgMar w:top="560" w:right="860" w:bottom="280" w:left="580" w:header="720" w:footer="720" w:gutter="0"/>
+      <w:cols w:space="720"/>
     </w:sectPr>
   </w:body>
 </w:document>
 </file>
 
 <file path=word/styles.xml><?xml version="1.0" encoding="utf-8"?>
-<w:styles xmlns:r="http://schemas.openxmlformats.org/officeDocument/2006/relationships" xmlns:w="http://schemas.openxmlformats.org/wordprocessingml/2006/main">
+<w:styles xmlns:mc="http://schemas.openxmlformats.org/markup-compatibility/2006" xmlns:r="http://schemas.openxmlformats.org/officeDocument/2006/relationships" xmlns:w="http://schemas.openxmlformats.org/wordprocessingml/2006/main" xmlns:w14="http://schemas.microsoft.com/office/word/2010/wordml" xmlns:w15="http://schemas.microsoft.com/office/word/2012/wordml" xmlns:w16cex="http://schemas.microsoft.com/office/word/2018/wordml/cex" xmlns:w16cid="http://schemas.microsoft.com/office/word/2016/wordml/cid" xmlns:w16="http://schemas.microsoft.com/office/word/2018/wordml" xmlns:w16sdtdh="http://schemas.microsoft.com/office/word/2020/wordml/sdtdatahash" xmlns:w16se="http://schemas.microsoft.com/office/word/2015/wordml/symex" mc:Ignorable="w14 w15 w16se w16cid w16 w16cex w16sdtdh">
   <w:docDefaults>
     <w:rPrDefault>
       <w:rPr>
-        <w:rFonts w:cstheme="minorBidi" w:hAnsiTheme="minorHAnsi" w:eastAsiaTheme="minorHAnsi" w:asciiTheme="minorHAnsi"/>
+        <w:rFonts w:asciiTheme="minorHAnsi" w:eastAsiaTheme="minorHAnsi" w:hAnsiTheme="minorHAnsi" w:cstheme="minorBidi"/>
         <w:sz w:val="22"/>
         <w:szCs w:val="22"/>
-        <w:lang w:val="en-US" w:bidi="ar-SA" w:eastAsia="en-US"/>
+        <w:lang w:val="en-US" w:eastAsia="en-US" w:bidi="ar-SA"/>
       </w:rPr>
     </w:rPrDefault>
     <w:pPrDefault>
@@ -4923,19 +4851,423 @@
         <w:widowControl w:val="0"/>
         <w:autoSpaceDE w:val="0"/>
         <w:autoSpaceDN w:val="0"/>
-        <w:spacing w:lineRule="auto" w:line="240" w:before="0" w:after="0"/>
-        <w:ind w:left="0" w:right="0"/>
-        <w:jc w:val="left"/>
       </w:pPr>
     </w:pPrDefault>
   </w:docDefaults>
-  <w:style w:styleId="DefaultParagraphFont" w:default="1" w:type="character">
+  <w:latentStyles w:defLockedState="0" w:defUIPriority="99" w:defSemiHidden="0" w:defUnhideWhenUsed="0" w:defQFormat="0" w:count="376">
+    <w:lsdException w:name="Normal" w:uiPriority="0" w:qFormat="1"/>
+    <w:lsdException w:name="heading 1" w:uiPriority="9" w:qFormat="1"/>
+    <w:lsdException w:name="heading 2" w:semiHidden="1" w:uiPriority="9" w:unhideWhenUsed="1" w:qFormat="1"/>
+    <w:lsdException w:name="heading 3" w:semiHidden="1" w:uiPriority="9" w:unhideWhenUsed="1" w:qFormat="1"/>
+    <w:lsdException w:name="heading 4" w:semiHidden="1" w:uiPriority="9" w:unhideWhenUsed="1" w:qFormat="1"/>
+    <w:lsdException w:name="heading 5" w:semiHidden="1" w:uiPriority="9" w:unhideWhenUsed="1" w:qFormat="1"/>
+    <w:lsdException w:name="heading 6" w:semiHidden="1" w:uiPriority="9" w:unhideWhenUsed="1" w:qFormat="1"/>
+    <w:lsdException w:name="heading 7" w:semiHidden="1" w:uiPriority="9" w:unhideWhenUsed="1" w:qFormat="1"/>
+    <w:lsdException w:name="heading 8" w:semiHidden="1" w:uiPriority="9" w:unhideWhenUsed="1" w:qFormat="1"/>
+    <w:lsdException w:name="heading 9" w:semiHidden="1" w:uiPriority="9" w:unhideWhenUsed="1" w:qFormat="1"/>
+    <w:lsdException w:name="index 1" w:semiHidden="1" w:unhideWhenUsed="1"/>
+    <w:lsdException w:name="index 2" w:semiHidden="1" w:unhideWhenUsed="1"/>
+    <w:lsdException w:name="index 3" w:semiHidden="1" w:unhideWhenUsed="1"/>
+    <w:lsdException w:name="index 4" w:semiHidden="1" w:unhideWhenUsed="1"/>
+    <w:lsdException w:name="index 5" w:semiHidden="1" w:unhideWhenUsed="1"/>
+    <w:lsdException w:name="index 6" w:semiHidden="1" w:unhideWhenUsed="1"/>
+    <w:lsdException w:name="index 7" w:semiHidden="1" w:unhideWhenUsed="1"/>
+    <w:lsdException w:name="index 8" w:semiHidden="1" w:unhideWhenUsed="1"/>
+    <w:lsdException w:name="index 9" w:semiHidden="1" w:unhideWhenUsed="1"/>
+    <w:lsdException w:name="toc 1" w:semiHidden="1" w:uiPriority="39" w:unhideWhenUsed="1"/>
+    <w:lsdException w:name="toc 2" w:semiHidden="1" w:uiPriority="39" w:unhideWhenUsed="1"/>
+    <w:lsdException w:name="toc 3" w:semiHidden="1" w:uiPriority="39" w:unhideWhenUsed="1"/>
+    <w:lsdException w:name="toc 4" w:semiHidden="1" w:uiPriority="39" w:unhideWhenUsed="1"/>
+    <w:lsdException w:name="toc 5" w:semiHidden="1" w:uiPriority="39" w:unhideWhenUsed="1"/>
+    <w:lsdException w:name="toc 6" w:semiHidden="1" w:uiPriority="39" w:unhideWhenUsed="1"/>
+    <w:lsdException w:name="toc 7" w:semiHidden="1" w:uiPriority="39" w:unhideWhenUsed="1"/>
+    <w:lsdException w:name="toc 8" w:semiHidden="1" w:uiPriority="39" w:unhideWhenUsed="1"/>
+    <w:lsdException w:name="toc 9" w:semiHidden="1" w:uiPriority="39" w:unhideWhenUsed="1"/>
+    <w:lsdException w:name="Normal Indent" w:semiHidden="1" w:unhideWhenUsed="1"/>
+    <w:lsdException w:name="footnote text" w:semiHidden="1" w:unhideWhenUsed="1"/>
+    <w:lsdException w:name="annotation text" w:semiHidden="1" w:unhideWhenUsed="1"/>
+    <w:lsdException w:name="header" w:semiHidden="1" w:unhideWhenUsed="1"/>
+    <w:lsdException w:name="footer" w:semiHidden="1" w:unhideWhenUsed="1"/>
+    <w:lsdException w:name="index heading" w:semiHidden="1" w:unhideWhenUsed="1"/>
+    <w:lsdException w:name="caption" w:semiHidden="1" w:uiPriority="35" w:unhideWhenUsed="1" w:qFormat="1"/>
+    <w:lsdException w:name="table of figures" w:semiHidden="1" w:unhideWhenUsed="1"/>
+    <w:lsdException w:name="envelope address" w:semiHidden="1" w:unhideWhenUsed="1"/>
+    <w:lsdException w:name="envelope return" w:semiHidden="1" w:unhideWhenUsed="1"/>
+    <w:lsdException w:name="footnote reference" w:semiHidden="1" w:unhideWhenUsed="1"/>
+    <w:lsdException w:name="annotation reference" w:semiHidden="1" w:unhideWhenUsed="1"/>
+    <w:lsdException w:name="line number" w:semiHidden="1" w:unhideWhenUsed="1"/>
+    <w:lsdException w:name="page number" w:semiHidden="1" w:unhideWhenUsed="1"/>
+    <w:lsdException w:name="endnote reference" w:semiHidden="1" w:unhideWhenUsed="1"/>
+    <w:lsdException w:name="endnote text" w:semiHidden="1" w:unhideWhenUsed="1"/>
+    <w:lsdException w:name="table of authorities" w:semiHidden="1" w:unhideWhenUsed="1"/>
+    <w:lsdException w:name="macro" w:semiHidden="1" w:unhideWhenUsed="1"/>
+    <w:lsdException w:name="toa heading" w:semiHidden="1" w:unhideWhenUsed="1"/>
+    <w:lsdException w:name="List" w:semiHidden="1" w:unhideWhenUsed="1"/>
+    <w:lsdException w:name="List Bullet" w:semiHidden="1" w:unhideWhenUsed="1"/>
+    <w:lsdException w:name="List Number" w:semiHidden="1" w:unhideWhenUsed="1"/>
+    <w:lsdException w:name="List 2" w:semiHidden="1" w:unhideWhenUsed="1"/>
+    <w:lsdException w:name="List 3" w:semiHidden="1" w:unhideWhenUsed="1"/>
+    <w:lsdException w:name="List 4" w:semiHidden="1" w:unhideWhenUsed="1"/>
+    <w:lsdException w:name="List 5" w:semiHidden="1" w:unhideWhenUsed="1"/>
+    <w:lsdException w:name="List Bullet 2" w:semiHidden="1" w:unhideWhenUsed="1"/>
+    <w:lsdException w:name="List Bullet 3" w:semiHidden="1" w:unhideWhenUsed="1"/>
+    <w:lsdException w:name="List Bullet 4" w:semiHidden="1" w:unhideWhenUsed="1"/>
+    <w:lsdException w:name="List Bullet 5" w:semiHidden="1" w:unhideWhenUsed="1"/>
+    <w:lsdException w:name="List Number 2" w:semiHidden="1" w:unhideWhenUsed="1"/>
+    <w:lsdException w:name="List Number 3" w:semiHidden="1" w:unhideWhenUsed="1"/>
+    <w:lsdException w:name="List Number 4" w:semiHidden="1" w:unhideWhenUsed="1"/>
+    <w:lsdException w:name="List Number 5" w:semiHidden="1" w:unhideWhenUsed="1"/>
+    <w:lsdException w:name="Title" w:uiPriority="10" w:qFormat="1"/>
+    <w:lsdException w:name="Closing" w:semiHidden="1" w:unhideWhenUsed="1"/>
+    <w:lsdException w:name="Signature" w:semiHidden="1" w:unhideWhenUsed="1"/>
+    <w:lsdException w:name="Default Paragraph Font" w:semiHidden="1" w:uiPriority="1" w:unhideWhenUsed="1"/>
+    <w:lsdException w:name="Body Text" w:semiHidden="1" w:unhideWhenUsed="1"/>
+    <w:lsdException w:name="Body Text Indent" w:semiHidden="1" w:unhideWhenUsed="1"/>
+    <w:lsdException w:name="List Continue" w:semiHidden="1" w:unhideWhenUsed="1"/>
+    <w:lsdException w:name="List Continue 2" w:semiHidden="1" w:unhideWhenUsed="1"/>
+    <w:lsdException w:name="List Continue 3" w:semiHidden="1" w:unhideWhenUsed="1"/>
+    <w:lsdException w:name="List Continue 4" w:semiHidden="1" w:unhideWhenUsed="1"/>
+    <w:lsdException w:name="List Continue 5" w:semiHidden="1" w:unhideWhenUsed="1"/>
+    <w:lsdException w:name="Message Header" w:semiHidden="1" w:unhideWhenUsed="1"/>
+    <w:lsdException w:name="Subtitle" w:uiPriority="11" w:qFormat="1"/>
+    <w:lsdException w:name="Salutation" w:semiHidden="1" w:unhideWhenUsed="1"/>
+    <w:lsdException w:name="Date" w:semiHidden="1" w:unhideWhenUsed="1"/>
+    <w:lsdException w:name="Body Text First Indent" w:semiHidden="1" w:unhideWhenUsed="1"/>
+    <w:lsdException w:name="Body Text First Indent 2" w:semiHidden="1" w:unhideWhenUsed="1"/>
+    <w:lsdException w:name="Note Heading" w:semiHidden="1" w:unhideWhenUsed="1"/>
+    <w:lsdException w:name="Body Text 2" w:semiHidden="1" w:unhideWhenUsed="1"/>
+    <w:lsdException w:name="Body Text 3" w:semiHidden="1" w:unhideWhenUsed="1"/>
+    <w:lsdException w:name="Body Text Indent 2" w:semiHidden="1" w:unhideWhenUsed="1"/>
+    <w:lsdException w:name="Body Text Indent 3" w:semiHidden="1" w:unhideWhenUsed="1"/>
+    <w:lsdException w:name="Block Text" w:semiHidden="1" w:unhideWhenUsed="1"/>
+    <w:lsdException w:name="Hyperlink" w:semiHidden="1" w:unhideWhenUsed="1"/>
+    <w:lsdException w:name="FollowedHyperlink" w:semiHidden="1" w:unhideWhenUsed="1"/>
+    <w:lsdException w:name="Strong" w:uiPriority="22" w:qFormat="1"/>
+    <w:lsdException w:name="Emphasis" w:uiPriority="20" w:qFormat="1"/>
+    <w:lsdException w:name="Document Map" w:semiHidden="1" w:unhideWhenUsed="1"/>
+    <w:lsdException w:name="Plain Text" w:semiHidden="1" w:unhideWhenUsed="1"/>
+    <w:lsdException w:name="E-mail Signature" w:semiHidden="1" w:unhideWhenUsed="1"/>
+    <w:lsdException w:name="HTML Top of Form" w:semiHidden="1" w:unhideWhenUsed="1"/>
+    <w:lsdException w:name="HTML Bottom of Form" w:semiHidden="1" w:unhideWhenUsed="1"/>
+    <w:lsdException w:name="Normal (Web)" w:semiHidden="1" w:unhideWhenUsed="1"/>
+    <w:lsdException w:name="HTML Acronym" w:semiHidden="1" w:unhideWhenUsed="1"/>
+    <w:lsdException w:name="HTML Address" w:semiHidden="1" w:unhideWhenUsed="1"/>
+    <w:lsdException w:name="HTML Cite" w:semiHidden="1" w:unhideWhenUsed="1"/>
+    <w:lsdException w:name="HTML Code" w:semiHidden="1" w:unhideWhenUsed="1"/>
+    <w:lsdException w:name="HTML Definition" w:semiHidden="1" w:unhideWhenUsed="1"/>
+    <w:lsdException w:name="HTML Keyboard" w:semiHidden="1" w:unhideWhenUsed="1"/>
+    <w:lsdException w:name="HTML Preformatted" w:semiHidden="1" w:unhideWhenUsed="1"/>
+    <w:lsdException w:name="HTML Sample" w:semiHidden="1" w:unhideWhenUsed="1"/>
+    <w:lsdException w:name="HTML Typewriter" w:semiHidden="1" w:unhideWhenUsed="1"/>
+    <w:lsdException w:name="HTML Variable" w:semiHidden="1" w:unhideWhenUsed="1"/>
+    <w:lsdException w:name="Normal Table" w:semiHidden="1" w:unhideWhenUsed="1"/>
+    <w:lsdException w:name="annotation subject" w:semiHidden="1" w:unhideWhenUsed="1"/>
+    <w:lsdException w:name="No List" w:semiHidden="1" w:unhideWhenUsed="1"/>
+    <w:lsdException w:name="Outline List 1" w:semiHidden="1" w:unhideWhenUsed="1"/>
+    <w:lsdException w:name="Outline List 2" w:semiHidden="1" w:unhideWhenUsed="1"/>
+    <w:lsdException w:name="Outline List 3" w:semiHidden="1" w:unhideWhenUsed="1"/>
+    <w:lsdException w:name="Table Simple 1" w:semiHidden="1" w:unhideWhenUsed="1"/>
+    <w:lsdException w:name="Table Simple 2" w:semiHidden="1" w:unhideWhenUsed="1"/>
+    <w:lsdException w:name="Table Simple 3" w:semiHidden="1" w:unhideWhenUsed="1"/>
+    <w:lsdException w:name="Table Classic 1" w:semiHidden="1" w:unhideWhenUsed="1"/>
+    <w:lsdException w:name="Table Classic 2" w:semiHidden="1" w:unhideWhenUsed="1"/>
+    <w:lsdException w:name="Table Classic 3" w:semiHidden="1" w:unhideWhenUsed="1"/>
+    <w:lsdException w:name="Table Classic 4" w:semiHidden="1" w:unhideWhenUsed="1"/>
+    <w:lsdException w:name="Table Colorful 1" w:semiHidden="1" w:unhideWhenUsed="1"/>
+    <w:lsdException w:name="Table Colorful 2" w:semiHidden="1" w:unhideWhenUsed="1"/>
+    <w:lsdException w:name="Table Colorful 3" w:semiHidden="1" w:unhideWhenUsed="1"/>
+    <w:lsdException w:name="Table Columns 1" w:semiHidden="1" w:unhideWhenUsed="1"/>
+    <w:lsdException w:name="Table Columns 2" w:semiHidden="1" w:unhideWhenUsed="1"/>
+    <w:lsdException w:name="Table Columns 3" w:semiHidden="1" w:unhideWhenUsed="1"/>
+    <w:lsdException w:name="Table Columns 4" w:semiHidden="1" w:unhideWhenUsed="1"/>
+    <w:lsdException w:name="Table Columns 5" w:semiHidden="1" w:unhideWhenUsed="1"/>
+    <w:lsdException w:name="Table Grid 1" w:semiHidden="1" w:unhideWhenUsed="1"/>
+    <w:lsdException w:name="Table Grid 2" w:semiHidden="1" w:unhideWhenUsed="1"/>
+    <w:lsdException w:name="Table Grid 3" w:semiHidden="1" w:unhideWhenUsed="1"/>
+    <w:lsdException w:name="Table Grid 4" w:semiHidden="1" w:unhideWhenUsed="1"/>
+    <w:lsdException w:name="Table Grid 5" w:semiHidden="1" w:unhideWhenUsed="1"/>
+    <w:lsdException w:name="Table Grid 6" w:semiHidden="1" w:unhideWhenUsed="1"/>
+    <w:lsdException w:name="Table Grid 7" w:semiHidden="1" w:unhideWhenUsed="1"/>
+    <w:lsdException w:name="Table Grid 8" w:semiHidden="1" w:unhideWhenUsed="1"/>
+    <w:lsdException w:name="Table List 1" w:semiHidden="1" w:unhideWhenUsed="1"/>
+    <w:lsdException w:name="Table List 2" w:semiHidden="1" w:unhideWhenUsed="1"/>
+    <w:lsdException w:name="Table List 3" w:semiHidden="1" w:unhideWhenUsed="1"/>
+    <w:lsdException w:name="Table List 4" w:semiHidden="1" w:unhideWhenUsed="1"/>
+    <w:lsdException w:name="Table List 5" w:semiHidden="1" w:unhideWhenUsed="1"/>
+    <w:lsdException w:name="Table List 6" w:semiHidden="1" w:unhideWhenUsed="1"/>
+    <w:lsdException w:name="Table List 7" w:semiHidden="1" w:unhideWhenUsed="1"/>
+    <w:lsdException w:name="Table List 8" w:semiHidden="1" w:unhideWhenUsed="1"/>
+    <w:lsdException w:name="Table 3D effects 1" w:semiHidden="1" w:unhideWhenUsed="1"/>
+    <w:lsdException w:name="Table 3D effects 2" w:semiHidden="1" w:unhideWhenUsed="1"/>
+    <w:lsdException w:name="Table 3D effects 3" w:semiHidden="1" w:unhideWhenUsed="1"/>
+    <w:lsdException w:name="Table Contemporary" w:semiHidden="1" w:unhideWhenUsed="1"/>
+    <w:lsdException w:name="Table Elegant" w:semiHidden="1" w:unhideWhenUsed="1"/>
+    <w:lsdException w:name="Table Professional" w:semiHidden="1" w:unhideWhenUsed="1"/>
+    <w:lsdException w:name="Table Subtle 1" w:semiHidden="1" w:unhideWhenUsed="1"/>
+    <w:lsdException w:name="Table Subtle 2" w:semiHidden="1" w:unhideWhenUsed="1"/>
+    <w:lsdException w:name="Table Web 1" w:semiHidden="1" w:unhideWhenUsed="1"/>
+    <w:lsdException w:name="Table Web 2" w:semiHidden="1" w:unhideWhenUsed="1"/>
+    <w:lsdException w:name="Table Web 3" w:semiHidden="1" w:unhideWhenUsed="1"/>
+    <w:lsdException w:name="Balloon Text" w:semiHidden="1" w:unhideWhenUsed="1"/>
+    <w:lsdException w:name="Table Grid" w:uiPriority="39"/>
+    <w:lsdException w:name="Table Theme" w:semiHidden="1" w:unhideWhenUsed="1"/>
+    <w:lsdException w:name="Placeholder Text" w:semiHidden="1"/>
+    <w:lsdException w:name="No Spacing" w:uiPriority="1" w:qFormat="1"/>
+    <w:lsdException w:name="Light Shading" w:uiPriority="60"/>
+    <w:lsdException w:name="Light List" w:uiPriority="61"/>
+    <w:lsdException w:name="Light Grid" w:uiPriority="62"/>
+    <w:lsdException w:name="Medium Shading 1" w:uiPriority="63"/>
+    <w:lsdException w:name="Medium Shading 2" w:uiPriority="64"/>
+    <w:lsdException w:name="Medium List 1" w:uiPriority="65"/>
+    <w:lsdException w:name="Medium List 2" w:uiPriority="66"/>
+    <w:lsdException w:name="Medium Grid 1" w:uiPriority="67"/>
+    <w:lsdException w:name="Medium Grid 2" w:uiPriority="68"/>
+    <w:lsdException w:name="Medium Grid 3" w:uiPriority="69"/>
+    <w:lsdException w:name="Dark List" w:uiPriority="70"/>
+    <w:lsdException w:name="Colorful Shading" w:uiPriority="71"/>
+    <w:lsdException w:name="Colorful List" w:uiPriority="72"/>
+    <w:lsdException w:name="Colorful Grid" w:uiPriority="73"/>
+    <w:lsdException w:name="Light Shading Accent 1" w:uiPriority="60"/>
+    <w:lsdException w:name="Light List Accent 1" w:uiPriority="61"/>
+    <w:lsdException w:name="Light Grid Accent 1" w:uiPriority="62"/>
+    <w:lsdException w:name="Medium Shading 1 Accent 1" w:uiPriority="63"/>
+    <w:lsdException w:name="Medium Shading 2 Accent 1" w:uiPriority="64"/>
+    <w:lsdException w:name="Medium List 1 Accent 1" w:uiPriority="65"/>
+    <w:lsdException w:name="Revision" w:semiHidden="1"/>
+    <w:lsdException w:name="List Paragraph" w:uiPriority="34" w:qFormat="1"/>
+    <w:lsdException w:name="Quote" w:uiPriority="29" w:qFormat="1"/>
+    <w:lsdException w:name="Intense Quote" w:uiPriority="30" w:qFormat="1"/>
+    <w:lsdException w:name="Medium List 2 Accent 1" w:uiPriority="66"/>
+    <w:lsdException w:name="Medium Grid 1 Accent 1" w:uiPriority="67"/>
+    <w:lsdException w:name="Medium Grid 2 Accent 1" w:uiPriority="68"/>
+    <w:lsdException w:name="Medium Grid 3 Accent 1" w:uiPriority="69"/>
+    <w:lsdException w:name="Dark List Accent 1" w:uiPriority="70"/>
+    <w:lsdException w:name="Colorful Shading Accent 1" w:uiPriority="71"/>
+    <w:lsdException w:name="Colorful List Accent 1" w:uiPriority="72"/>
+    <w:lsdException w:name="Colorful Grid Accent 1" w:uiPriority="73"/>
+    <w:lsdException w:name="Light Shading Accent 2" w:uiPriority="60"/>
+    <w:lsdException w:name="Light List Accent 2" w:uiPriority="61"/>
+    <w:lsdException w:name="Light Grid Accent 2" w:uiPriority="62"/>
+    <w:lsdException w:name="Medium Shading 1 Accent 2" w:uiPriority="63"/>
+    <w:lsdException w:name="Medium Shading 2 Accent 2" w:uiPriority="64"/>
+    <w:lsdException w:name="Medium List 1 Accent 2" w:uiPriority="65"/>
+    <w:lsdException w:name="Medium List 2 Accent 2" w:uiPriority="66"/>
+    <w:lsdException w:name="Medium Grid 1 Accent 2" w:uiPriority="67"/>
+    <w:lsdException w:name="Medium Grid 2 Accent 2" w:uiPriority="68"/>
+    <w:lsdException w:name="Medium Grid 3 Accent 2" w:uiPriority="69"/>
+    <w:lsdException w:name="Dark List Accent 2" w:uiPriority="70"/>
+    <w:lsdException w:name="Colorful Shading Accent 2" w:uiPriority="71"/>
+    <w:lsdException w:name="Colorful List Accent 2" w:uiPriority="72"/>
+    <w:lsdException w:name="Colorful Grid Accent 2" w:uiPriority="73"/>
+    <w:lsdException w:name="Light Shading Accent 3" w:uiPriority="60"/>
+    <w:lsdException w:name="Light List Accent 3" w:uiPriority="61"/>
+    <w:lsdException w:name="Light Grid Accent 3" w:uiPriority="62"/>
+    <w:lsdException w:name="Medium Shading 1 Accent 3" w:uiPriority="63"/>
+    <w:lsdException w:name="Medium Shading 2 Accent 3" w:uiPriority="64"/>
+    <w:lsdException w:name="Medium List 1 Accent 3" w:uiPriority="65"/>
+    <w:lsdException w:name="Medium List 2 Accent 3" w:uiPriority="66"/>
+    <w:lsdException w:name="Medium Grid 1 Accent 3" w:uiPriority="67"/>
+    <w:lsdException w:name="Medium Grid 2 Accent 3" w:uiPriority="68"/>
+    <w:lsdException w:name="Medium Grid 3 Accent 3" w:uiPriority="69"/>
+    <w:lsdException w:name="Dark List Accent 3" w:uiPriority="70"/>
+    <w:lsdException w:name="Colorful Shading Accent 3" w:uiPriority="71"/>
+    <w:lsdException w:name="Colorful List Accent 3" w:uiPriority="72"/>
+    <w:lsdException w:name="Colorful Grid Accent 3" w:uiPriority="73"/>
+    <w:lsdException w:name="Light Shading Accent 4" w:uiPriority="60"/>
+    <w:lsdException w:name="Light List Accent 4" w:uiPriority="61"/>
+    <w:lsdException w:name="Light Grid Accent 4" w:uiPriority="62"/>
+    <w:lsdException w:name="Medium Shading 1 Accent 4" w:uiPriority="63"/>
+    <w:lsdException w:name="Medium Shading 2 Accent 4" w:uiPriority="64"/>
+    <w:lsdException w:name="Medium List 1 Accent 4" w:uiPriority="65"/>
+    <w:lsdException w:name="Medium List 2 Accent 4" w:uiPriority="66"/>
+    <w:lsdException w:name="Medium Grid 1 Accent 4" w:uiPriority="67"/>
+    <w:lsdException w:name="Medium Grid 2 Accent 4" w:uiPriority="68"/>
+    <w:lsdException w:name="Medium Grid 3 Accent 4" w:uiPriority="69"/>
+    <w:lsdException w:name="Dark List Accent 4" w:uiPriority="70"/>
+    <w:lsdException w:name="Colorful Shading Accent 4" w:uiPriority="71"/>
+    <w:lsdException w:name="Colorful List Accent 4" w:uiPriority="72"/>
+    <w:lsdException w:name="Colorful Grid Accent 4" w:uiPriority="73"/>
+    <w:lsdException w:name="Light Shading Accent 5" w:uiPriority="60"/>
+    <w:lsdException w:name="Light List Accent 5" w:uiPriority="61"/>
+    <w:lsdException w:name="Light Grid Accent 5" w:uiPriority="62"/>
+    <w:lsdException w:name="Medium Shading 1 Accent 5" w:uiPriority="63"/>
+    <w:lsdException w:name="Medium Shading 2 Accent 5" w:uiPriority="64"/>
+    <w:lsdException w:name="Medium List 1 Accent 5" w:uiPriority="65"/>
+    <w:lsdException w:name="Medium List 2 Accent 5" w:uiPriority="66"/>
+    <w:lsdException w:name="Medium Grid 1 Accent 5" w:uiPriority="67"/>
+    <w:lsdException w:name="Medium Grid 2 Accent 5" w:uiPriority="68"/>
+    <w:lsdException w:name="Medium Grid 3 Accent 5" w:uiPriority="69"/>
+    <w:lsdException w:name="Dark List Accent 5" w:uiPriority="70"/>
+    <w:lsdException w:name="Colorful Shading Accent 5" w:uiPriority="71"/>
+    <w:lsdException w:name="Colorful List Accent 5" w:uiPriority="72"/>
+    <w:lsdException w:name="Colorful Grid Accent 5" w:uiPriority="73"/>
+    <w:lsdException w:name="Light Shading Accent 6" w:uiPriority="60"/>
+    <w:lsdException w:name="Light List Accent 6" w:uiPriority="61"/>
+    <w:lsdException w:name="Light Grid Accent 6" w:uiPriority="62"/>
+    <w:lsdException w:name="Medium Shading 1 Accent 6" w:uiPriority="63"/>
+    <w:lsdException w:name="Medium Shading 2 Accent 6" w:uiPriority="64"/>
+    <w:lsdException w:name="Medium List 1 Accent 6" w:uiPriority="65"/>
+    <w:lsdException w:name="Medium List 2 Accent 6" w:uiPriority="66"/>
+    <w:lsdException w:name="Medium Grid 1 Accent 6" w:uiPriority="67"/>
+    <w:lsdException w:name="Medium Grid 2 Accent 6" w:uiPriority="68"/>
+    <w:lsdException w:name="Medium Grid 3 Accent 6" w:uiPriority="69"/>
+    <w:lsdException w:name="Dark List Accent 6" w:uiPriority="70"/>
+    <w:lsdException w:name="Colorful Shading Accent 6" w:uiPriority="71"/>
+    <w:lsdException w:name="Colorful List Accent 6" w:uiPriority="72"/>
+    <w:lsdException w:name="Colorful Grid Accent 6" w:uiPriority="73"/>
+    <w:lsdException w:name="Subtle Emphasis" w:uiPriority="19" w:qFormat="1"/>
+    <w:lsdException w:name="Intense Emphasis" w:uiPriority="21" w:qFormat="1"/>
+    <w:lsdException w:name="Subtle Reference" w:uiPriority="31" w:qFormat="1"/>
+    <w:lsdException w:name="Intense Reference" w:uiPriority="32" w:qFormat="1"/>
+    <w:lsdException w:name="Book Title" w:uiPriority="33" w:qFormat="1"/>
+    <w:lsdException w:name="Bibliography" w:semiHidden="1" w:uiPriority="37" w:unhideWhenUsed="1"/>
+    <w:lsdException w:name="TOC Heading" w:semiHidden="1" w:uiPriority="39" w:unhideWhenUsed="1" w:qFormat="1"/>
+    <w:lsdException w:name="Plain Table 1" w:uiPriority="41"/>
+    <w:lsdException w:name="Plain Table 2" w:uiPriority="42"/>
+    <w:lsdException w:name="Plain Table 3" w:uiPriority="43"/>
+    <w:lsdException w:name="Plain Table 4" w:uiPriority="44"/>
+    <w:lsdException w:name="Plain Table 5" w:uiPriority="45"/>
+    <w:lsdException w:name="Grid Table Light" w:uiPriority="40"/>
+    <w:lsdException w:name="Grid Table 1 Light" w:uiPriority="46"/>
+    <w:lsdException w:name="Grid Table 2" w:uiPriority="47"/>
+    <w:lsdException w:name="Grid Table 3" w:uiPriority="48"/>
+    <w:lsdException w:name="Grid Table 4" w:uiPriority="49"/>
+    <w:lsdException w:name="Grid Table 5 Dark" w:uiPriority="50"/>
+    <w:lsdException w:name="Grid Table 6 Colorful" w:uiPriority="51"/>
+    <w:lsdException w:name="Grid Table 7 Colorful" w:uiPriority="52"/>
+    <w:lsdException w:name="Grid Table 1 Light Accent 1" w:uiPriority="46"/>
+    <w:lsdException w:name="Grid Table 2 Accent 1" w:uiPriority="47"/>
+    <w:lsdException w:name="Grid Table 3 Accent 1" w:uiPriority="48"/>
+    <w:lsdException w:name="Grid Table 4 Accent 1" w:uiPriority="49"/>
+    <w:lsdException w:name="Grid Table 5 Dark Accent 1" w:uiPriority="50"/>
+    <w:lsdException w:name="Grid Table 6 Colorful Accent 1" w:uiPriority="51"/>
+    <w:lsdException w:name="Grid Table 7 Colorful Accent 1" w:uiPriority="52"/>
+    <w:lsdException w:name="Grid Table 1 Light Accent 2" w:uiPriority="46"/>
+    <w:lsdException w:name="Grid Table 2 Accent 2" w:uiPriority="47"/>
+    <w:lsdException w:name="Grid Table 3 Accent 2" w:uiPriority="48"/>
+    <w:lsdException w:name="Grid Table 4 Accent 2" w:uiPriority="49"/>
+    <w:lsdException w:name="Grid Table 5 Dark Accent 2" w:uiPriority="50"/>
+    <w:lsdException w:name="Grid Table 6 Colorful Accent 2" w:uiPriority="51"/>
+    <w:lsdException w:name="Grid Table 7 Colorful Accent 2" w:uiPriority="52"/>
+    <w:lsdException w:name="Grid Table 1 Light Accent 3" w:uiPriority="46"/>
+    <w:lsdException w:name="Grid Table 2 Accent 3" w:uiPriority="47"/>
+    <w:lsdException w:name="Grid Table 3 Accent 3" w:uiPriority="48"/>
+    <w:lsdException w:name="Grid Table 4 Accent 3" w:uiPriority="49"/>
+    <w:lsdException w:name="Grid Table 5 Dark Accent 3" w:uiPriority="50"/>
+    <w:lsdException w:name="Grid Table 6 Colorful Accent 3" w:uiPriority="51"/>
+    <w:lsdException w:name="Grid Table 7 Colorful Accent 3" w:uiPriority="52"/>
+    <w:lsdException w:name="Grid Table 1 Light Accent 4" w:uiPriority="46"/>
+    <w:lsdException w:name="Grid Table 2 Accent 4" w:uiPriority="47"/>
+    <w:lsdException w:name="Grid Table 3 Accent 4" w:uiPriority="48"/>
+    <w:lsdException w:name="Grid Table 4 Accent 4" w:uiPriority="49"/>
+    <w:lsdException w:name="Grid Table 5 Dark Accent 4" w:uiPriority="50"/>
+    <w:lsdException w:name="Grid Table 6 Colorful Accent 4" w:uiPriority="51"/>
+    <w:lsdException w:name="Grid Table 7 Colorful Accent 4" w:uiPriority="52"/>
+    <w:lsdException w:name="Grid Table 1 Light Accent 5" w:uiPriority="46"/>
+    <w:lsdException w:name="Grid Table 2 Accent 5" w:uiPriority="47"/>
+    <w:lsdException w:name="Grid Table 3 Accent 5" w:uiPriority="48"/>
+    <w:lsdException w:name="Grid Table 4 Accent 5" w:uiPriority="49"/>
+    <w:lsdException w:name="Grid Table 5 Dark Accent 5" w:uiPriority="50"/>
+    <w:lsdException w:name="Grid Table 6 Colorful Accent 5" w:uiPriority="51"/>
+    <w:lsdException w:name="Grid Table 7 Colorful Accent 5" w:uiPriority="52"/>
+    <w:lsdException w:name="Grid Table 1 Light Accent 6" w:uiPriority="46"/>
+    <w:lsdException w:name="Grid Table 2 Accent 6" w:uiPriority="47"/>
+    <w:lsdException w:name="Grid Table 3 Accent 6" w:uiPriority="48"/>
+    <w:lsdException w:name="Grid Table 4 Accent 6" w:uiPriority="49"/>
+    <w:lsdException w:name="Grid Table 5 Dark Accent 6" w:uiPriority="50"/>
+    <w:lsdException w:name="Grid Table 6 Colorful Accent 6" w:uiPriority="51"/>
+    <w:lsdException w:name="Grid Table 7 Colorful Accent 6" w:uiPriority="52"/>
+    <w:lsdException w:name="List Table 1 Light" w:uiPriority="46"/>
+    <w:lsdException w:name="List Table 2" w:uiPriority="47"/>
+    <w:lsdException w:name="List Table 3" w:uiPriority="48"/>
+    <w:lsdException w:name="List Table 4" w:uiPriority="49"/>
+    <w:lsdException w:name="List Table 5 Dark" w:uiPriority="50"/>
+    <w:lsdException w:name="List Table 6 Colorful" w:uiPriority="51"/>
+    <w:lsdException w:name="List Table 7 Colorful" w:uiPriority="52"/>
+    <w:lsdException w:name="List Table 1 Light Accent 1" w:uiPriority="46"/>
+    <w:lsdException w:name="List Table 2 Accent 1" w:uiPriority="47"/>
+    <w:lsdException w:name="List Table 3 Accent 1" w:uiPriority="48"/>
+    <w:lsdException w:name="List Table 4 Accent 1" w:uiPriority="49"/>
+    <w:lsdException w:name="List Table 5 Dark Accent 1" w:uiPriority="50"/>
+    <w:lsdException w:name="List Table 6 Colorful Accent 1" w:uiPriority="51"/>
+    <w:lsdException w:name="List Table 7 Colorful Accent 1" w:uiPriority="52"/>
+    <w:lsdException w:name="List Table 1 Light Accent 2" w:uiPriority="46"/>
+    <w:lsdException w:name="List Table 2 Accent 2" w:uiPriority="47"/>
+    <w:lsdException w:name="List Table 3 Accent 2" w:uiPriority="48"/>
+    <w:lsdException w:name="List Table 4 Accent 2" w:uiPriority="49"/>
+    <w:lsdException w:name="List Table 5 Dark Accent 2" w:uiPriority="50"/>
+    <w:lsdException w:name="List Table 6 Colorful Accent 2" w:uiPriority="51"/>
+    <w:lsdException w:name="List Table 7 Colorful Accent 2" w:uiPriority="52"/>
+    <w:lsdException w:name="List Table 1 Light Accent 3" w:uiPriority="46"/>
+    <w:lsdException w:name="List Table 2 Accent 3" w:uiPriority="47"/>
+    <w:lsdException w:name="List Table 3 Accent 3" w:uiPriority="48"/>
+    <w:lsdException w:name="List Table 4 Accent 3" w:uiPriority="49"/>
+    <w:lsdException w:name="List Table 5 Dark Accent 3" w:uiPriority="50"/>
+    <w:lsdException w:name="List Table 6 Colorful Accent 3" w:uiPriority="51"/>
+    <w:lsdException w:name="List Table 7 Colorful Accent 3" w:uiPriority="52"/>
+    <w:lsdException w:name="List Table 1 Light Accent 4" w:uiPriority="46"/>
+    <w:lsdException w:name="List Table 2 Accent 4" w:uiPriority="47"/>
+    <w:lsdException w:name="List Table 3 Accent 4" w:uiPriority="48"/>
+    <w:lsdException w:name="List Table 4 Accent 4" w:uiPriority="49"/>
+    <w:lsdException w:name="List Table 5 Dark Accent 4" w:uiPriority="50"/>
+    <w:lsdException w:name="List Table 6 Colorful Accent 4" w:uiPriority="51"/>
+    <w:lsdException w:name="List Table 7 Colorful Accent 4" w:uiPriority="52"/>
+    <w:lsdException w:name="List Table 1 Light Accent 5" w:uiPriority="46"/>
+    <w:lsdException w:name="List Table 2 Accent 5" w:uiPriority="47"/>
+    <w:lsdException w:name="List Table 3 Accent 5" w:uiPriority="48"/>
+    <w:lsdException w:name="List Table 4 Accent 5" w:uiPriority="49"/>
+    <w:lsdException w:name="List Table 5 Dark Accent 5" w:uiPriority="50"/>
+    <w:lsdException w:name="List Table 6 Colorful Accent 5" w:uiPriority="51"/>
+    <w:lsdException w:name="List Table 7 Colorful Accent 5" w:uiPriority="52"/>
+    <w:lsdException w:name="List Table 1 Light Accent 6" w:uiPriority="46"/>
+    <w:lsdException w:name="List Table 2 Accent 6" w:uiPriority="47"/>
+    <w:lsdException w:name="List Table 3 Accent 6" w:uiPriority="48"/>
+    <w:lsdException w:name="List Table 4 Accent 6" w:uiPriority="49"/>
+    <w:lsdException w:name="List Table 5 Dark Accent 6" w:uiPriority="50"/>
+    <w:lsdException w:name="List Table 6 Colorful Accent 6" w:uiPriority="51"/>
+    <w:lsdException w:name="List Table 7 Colorful Accent 6" w:uiPriority="52"/>
+    <w:lsdException w:name="Mention" w:semiHidden="1" w:unhideWhenUsed="1"/>
+    <w:lsdException w:name="Smart Hyperlink" w:semiHidden="1" w:unhideWhenUsed="1"/>
+    <w:lsdException w:name="Hashtag" w:semiHidden="1" w:unhideWhenUsed="1"/>
+    <w:lsdException w:name="Unresolved Mention" w:semiHidden="1" w:unhideWhenUsed="1"/>
+    <w:lsdException w:name="Smart Link" w:semiHidden="1" w:unhideWhenUsed="1"/>
+  </w:latentStyles>
+  <w:style w:type="paragraph" w:default="1" w:styleId="Normal">
+    <w:name w:val="Normal"/>
+    <w:qFormat/>
+    <w:rPr>
+      <w:rFonts w:ascii="Arial MT" w:eastAsia="Arial MT" w:hAnsi="Arial MT" w:cs="Arial MT"/>
+      <w:lang w:val="es-ES"/>
+    </w:rPr>
+  </w:style>
+  <w:style w:type="character" w:default="1" w:styleId="Fuentedeprrafopredeter">
     <w:name w:val="Default Paragraph Font"/>
     <w:uiPriority w:val="1"/>
     <w:semiHidden/>
     <w:unhideWhenUsed/>
   </w:style>
-  <w:style w:styleId="TableNormal" w:default="1" w:type="table">
+  <w:style w:type="table" w:default="1" w:styleId="Tablanormal">
+    <w:name w:val="Normal Table"/>
+    <w:uiPriority w:val="99"/>
+    <w:semiHidden/>
+    <w:unhideWhenUsed/>
+    <w:tblPr>
+      <w:tblInd w:w="0" w:type="dxa"/>
+      <w:tblCellMar>
+        <w:top w:w="0" w:type="dxa"/>
+        <w:left w:w="108" w:type="dxa"/>
+        <w:bottom w:w="0" w:type="dxa"/>
+        <w:right w:w="108" w:type="dxa"/>
+      </w:tblCellMar>
+    </w:tblPr>
+  </w:style>
+  <w:style w:type="numbering" w:default="1" w:styleId="Sinlista">
+    <w:name w:val="No List"/>
+    <w:uiPriority w:val="99"/>
+    <w:semiHidden/>
+    <w:unhideWhenUsed/>
+  </w:style>
+  <w:style w:type="table" w:customStyle="1" w:styleId="TableNormal">
     <w:name w:val="Table Normal"/>
     <w:uiPriority w:val="2"/>
     <w:semiHidden/>
@@ -4951,64 +5283,38 @@
       </w:tblCellMar>
     </w:tblPr>
   </w:style>
-  <w:style w:styleId="NoList" w:default="1" w:type="numbering">
-    <w:name w:val="No List"/>
-    <w:uiPriority w:val="99"/>
-    <w:semiHidden/>
-    <w:unhideWhenUsed/>
-  </w:style>
-  <w:style w:default="1" w:styleId="Normal" w:type="paragraph">
-    <w:name w:val="Normal"/>
-    <w:uiPriority w:val="1"/>
-    <w:qFormat/>
-    <w:pPr/>
-    <w:rPr>
-      <w:rFonts w:ascii="Arial MT" w:hAnsi="Arial MT" w:eastAsia="Arial MT" w:cs="Arial MT"/>
-      <w:lang w:val="es-ES" w:eastAsia="en-US" w:bidi="ar-SA"/>
-    </w:rPr>
-  </w:style>
-  <w:style w:styleId="BodyText" w:type="paragraph">
+  <w:style w:type="paragraph" w:styleId="Textoindependiente">
     <w:name w:val="Body Text"/>
     <w:basedOn w:val="Normal"/>
     <w:uiPriority w:val="1"/>
     <w:qFormat/>
-    <w:pPr/>
     <w:rPr>
-      <w:rFonts w:ascii="Arial MT" w:hAnsi="Arial MT" w:eastAsia="Arial MT" w:cs="Arial MT"/>
       <w:sz w:val="16"/>
       <w:szCs w:val="16"/>
-      <w:lang w:val="es-ES" w:eastAsia="en-US" w:bidi="ar-SA"/>
     </w:rPr>
   </w:style>
-  <w:style w:styleId="Title" w:type="paragraph">
+  <w:style w:type="paragraph" w:styleId="Ttulo">
     <w:name w:val="Title"/>
     <w:basedOn w:val="Normal"/>
-    <w:uiPriority w:val="1"/>
+    <w:uiPriority w:val="10"/>
     <w:qFormat/>
     <w:pPr>
       <w:spacing w:before="1"/>
       <w:ind w:left="682"/>
     </w:pPr>
     <w:rPr>
-      <w:rFonts w:ascii="Calibri" w:hAnsi="Calibri" w:eastAsia="Calibri" w:cs="Calibri"/>
+      <w:rFonts w:ascii="Calibri" w:eastAsia="Calibri" w:hAnsi="Calibri" w:cs="Calibri"/>
       <w:b/>
       <w:bCs/>
-      <w:sz w:val="22"/>
-      <w:szCs w:val="22"/>
-      <w:lang w:val="es-ES" w:eastAsia="en-US" w:bidi="ar-SA"/>
     </w:rPr>
   </w:style>
-  <w:style w:styleId="ListParagraph" w:type="paragraph">
+  <w:style w:type="paragraph" w:styleId="Prrafodelista">
     <w:name w:val="List Paragraph"/>
     <w:basedOn w:val="Normal"/>
     <w:uiPriority w:val="1"/>
     <w:qFormat/>
-    <w:pPr/>
-    <w:rPr>
-      <w:lang w:val="es-ES" w:eastAsia="en-US" w:bidi="ar-SA"/>
-    </w:rPr>
   </w:style>
-  <w:style w:styleId="TableParagraph" w:type="paragraph">
+  <w:style w:type="paragraph" w:customStyle="1" w:styleId="TableParagraph">
     <w:name w:val="Table Paragraph"/>
     <w:basedOn w:val="Normal"/>
     <w:uiPriority w:val="1"/>
@@ -5016,10 +5322,6 @@
     <w:pPr>
       <w:spacing w:before="46"/>
     </w:pPr>
-    <w:rPr>
-      <w:rFonts w:ascii="Arial MT" w:hAnsi="Arial MT" w:eastAsia="Arial MT" w:cs="Arial MT"/>
-      <w:lang w:val="es-ES" w:eastAsia="en-US" w:bidi="ar-SA"/>
-    </w:rPr>
   </w:style>
 </w:styles>
 </file>

</xml_diff>